<commit_message>
New setting pulser receiver docx
</commit_message>
<xml_diff>
--- a/master thesis (1).docx
+++ b/master thesis (1).docx
@@ -1866,7 +1866,7 @@
               </wp:anchor>
             </w:drawing>
           </mc:Choice>
-          <mc:Fallback xmlns:cx="http://schemas.microsoft.com/office/drawing/2014/chartex" xmlns:cx1="http://schemas.microsoft.com/office/drawing/2015/9/8/chartex" xmlns:cx2="http://schemas.microsoft.com/office/drawing/2015/10/21/chartex" xmlns:cx3="http://schemas.microsoft.com/office/drawing/2016/5/9/chartex" xmlns:cx4="http://schemas.microsoft.com/office/drawing/2016/5/10/chartex" xmlns:cx5="http://schemas.microsoft.com/office/drawing/2016/5/11/chartex" xmlns:cx6="http://schemas.microsoft.com/office/drawing/2016/5/12/chartex" xmlns:cx7="http://schemas.microsoft.com/office/drawing/2016/5/13/chartex" xmlns:cx8="http://schemas.microsoft.com/office/drawing/2016/5/14/chartex" xmlns:w16se="http://schemas.microsoft.com/office/word/2015/wordml/symex">
+          <mc:Fallback xmlns:w16se="http://schemas.microsoft.com/office/word/2015/wordml/symex" xmlns:cx8="http://schemas.microsoft.com/office/drawing/2016/5/14/chartex" xmlns:cx7="http://schemas.microsoft.com/office/drawing/2016/5/13/chartex" xmlns:cx6="http://schemas.microsoft.com/office/drawing/2016/5/12/chartex" xmlns:cx5="http://schemas.microsoft.com/office/drawing/2016/5/11/chartex" xmlns:cx4="http://schemas.microsoft.com/office/drawing/2016/5/10/chartex" xmlns:cx3="http://schemas.microsoft.com/office/drawing/2016/5/9/chartex" xmlns:cx2="http://schemas.microsoft.com/office/drawing/2015/10/21/chartex" xmlns:cx1="http://schemas.microsoft.com/office/drawing/2015/9/8/chartex" xmlns:cx="http://schemas.microsoft.com/office/drawing/2014/chartex">
             <w:pict>
               <v:line w14:anchorId="6D6D24C5" id="_x041f__x0440__x044f__x043c__x0430__x044f__x0020__x0441__x043e__x0435__x0434__x0438__x043d__x0438__x0442__x0435__x043b__x044c__x043d__x0430__x044f__x0020__x043b__x0438__x043d__x0438__x044f__x0020_4" o:spid="_x0000_s1026" style="position:absolute;z-index:251661312;visibility:visible;mso-wrap-style:square;mso-wrap-distance-left:9pt;mso-wrap-distance-top:0;mso-wrap-distance-right:9pt;mso-wrap-distance-bottom:0;mso-position-horizontal:absolute;mso-position-horizontal-relative:text;mso-position-vertical:absolute;mso-position-vertical-relative:text" from="0,0" to="441pt,0" o:gfxdata="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" strokecolor="#1f4d78 [1604]" strokeweight=".5pt">
                 <v:stroke joinstyle="miter"/>
@@ -2481,7 +2481,7 @@
               </wp:anchor>
             </w:drawing>
           </mc:Choice>
-          <mc:Fallback xmlns:cx="http://schemas.microsoft.com/office/drawing/2014/chartex" xmlns:cx1="http://schemas.microsoft.com/office/drawing/2015/9/8/chartex" xmlns:cx2="http://schemas.microsoft.com/office/drawing/2015/10/21/chartex" xmlns:cx3="http://schemas.microsoft.com/office/drawing/2016/5/9/chartex" xmlns:cx4="http://schemas.microsoft.com/office/drawing/2016/5/10/chartex" xmlns:cx5="http://schemas.microsoft.com/office/drawing/2016/5/11/chartex" xmlns:cx6="http://schemas.microsoft.com/office/drawing/2016/5/12/chartex" xmlns:cx7="http://schemas.microsoft.com/office/drawing/2016/5/13/chartex" xmlns:cx8="http://schemas.microsoft.com/office/drawing/2016/5/14/chartex" xmlns:w16se="http://schemas.microsoft.com/office/word/2015/wordml/symex">
+          <mc:Fallback xmlns:w16se="http://schemas.microsoft.com/office/word/2015/wordml/symex" xmlns:cx8="http://schemas.microsoft.com/office/drawing/2016/5/14/chartex" xmlns:cx7="http://schemas.microsoft.com/office/drawing/2016/5/13/chartex" xmlns:cx6="http://schemas.microsoft.com/office/drawing/2016/5/12/chartex" xmlns:cx5="http://schemas.microsoft.com/office/drawing/2016/5/11/chartex" xmlns:cx4="http://schemas.microsoft.com/office/drawing/2016/5/10/chartex" xmlns:cx3="http://schemas.microsoft.com/office/drawing/2016/5/9/chartex" xmlns:cx2="http://schemas.microsoft.com/office/drawing/2015/10/21/chartex" xmlns:cx1="http://schemas.microsoft.com/office/drawing/2015/9/8/chartex" xmlns:cx="http://schemas.microsoft.com/office/drawing/2014/chartex">
             <w:pict>
               <v:line w14:anchorId="42AB69F3" id="_x041f__x0440__x044f__x043c__x0430__x044f__x0020__x0441__x043e__x0435__x0434__x0438__x043d__x0438__x0442__x0435__x043b__x044c__x043d__x0430__x044f__x0020__x043b__x0438__x043d__x0438__x044f__x0020_1" o:spid="_x0000_s1026" style="position:absolute;z-index:251659264;visibility:visible;mso-wrap-style:square;mso-wrap-distance-left:9pt;mso-wrap-distance-top:0;mso-wrap-distance-right:9pt;mso-wrap-distance-bottom:0;mso-position-horizontal:absolute;mso-position-horizontal-relative:text;mso-position-vertical:absolute;mso-position-vertical-relative:text" from="0,3.05pt" to="441pt,3.05pt" o:gfxdata="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" strokecolor="#1f4d78 [1604]" strokeweight=".5pt">
                 <v:stroke joinstyle="miter"/>
@@ -3024,7 +3024,7 @@
               </wp:anchor>
             </w:drawing>
           </mc:Choice>
-          <mc:Fallback xmlns:cx="http://schemas.microsoft.com/office/drawing/2014/chartex" xmlns:cx1="http://schemas.microsoft.com/office/drawing/2015/9/8/chartex" xmlns:cx2="http://schemas.microsoft.com/office/drawing/2015/10/21/chartex" xmlns:cx3="http://schemas.microsoft.com/office/drawing/2016/5/9/chartex" xmlns:cx4="http://schemas.microsoft.com/office/drawing/2016/5/10/chartex" xmlns:cx5="http://schemas.microsoft.com/office/drawing/2016/5/11/chartex" xmlns:cx6="http://schemas.microsoft.com/office/drawing/2016/5/12/chartex" xmlns:cx7="http://schemas.microsoft.com/office/drawing/2016/5/13/chartex" xmlns:cx8="http://schemas.microsoft.com/office/drawing/2016/5/14/chartex" xmlns:w16se="http://schemas.microsoft.com/office/word/2015/wordml/symex">
+          <mc:Fallback xmlns:w16se="http://schemas.microsoft.com/office/word/2015/wordml/symex" xmlns:cx8="http://schemas.microsoft.com/office/drawing/2016/5/14/chartex" xmlns:cx7="http://schemas.microsoft.com/office/drawing/2016/5/13/chartex" xmlns:cx6="http://schemas.microsoft.com/office/drawing/2016/5/12/chartex" xmlns:cx5="http://schemas.microsoft.com/office/drawing/2016/5/11/chartex" xmlns:cx4="http://schemas.microsoft.com/office/drawing/2016/5/10/chartex" xmlns:cx3="http://schemas.microsoft.com/office/drawing/2016/5/9/chartex" xmlns:cx2="http://schemas.microsoft.com/office/drawing/2015/10/21/chartex" xmlns:cx1="http://schemas.microsoft.com/office/drawing/2015/9/8/chartex" xmlns:cx="http://schemas.microsoft.com/office/drawing/2014/chartex">
             <w:pict>
               <v:line w14:anchorId="6DAE8303" id="_x041f__x0440__x044f__x043c__x0430__x044f__x0020__x0441__x043e__x0435__x0434__x0438__x043d__x0438__x0442__x0435__x043b__x044c__x043d__x0430__x044f__x0020__x043b__x0438__x043d__x0438__x044f__x0020_9" o:spid="_x0000_s1026" style="position:absolute;z-index:251663360;visibility:visible;mso-wrap-style:square;mso-wrap-distance-left:9pt;mso-wrap-distance-top:0;mso-wrap-distance-right:9pt;mso-wrap-distance-bottom:0;mso-position-horizontal:absolute;mso-position-horizontal-relative:text;mso-position-vertical:absolute;mso-position-vertical-relative:text" from="0,0" to="441pt,0" o:gfxdata="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" strokecolor="#1f4d78 [1604]" strokeweight=".5pt">
                 <v:stroke joinstyle="miter"/>
@@ -3336,7 +3336,7 @@
               </wp:anchor>
             </w:drawing>
           </mc:Choice>
-          <mc:Fallback xmlns:cx="http://schemas.microsoft.com/office/drawing/2014/chartex" xmlns:cx1="http://schemas.microsoft.com/office/drawing/2015/9/8/chartex" xmlns:cx2="http://schemas.microsoft.com/office/drawing/2015/10/21/chartex" xmlns:cx3="http://schemas.microsoft.com/office/drawing/2016/5/9/chartex" xmlns:cx4="http://schemas.microsoft.com/office/drawing/2016/5/10/chartex" xmlns:cx5="http://schemas.microsoft.com/office/drawing/2016/5/11/chartex" xmlns:cx6="http://schemas.microsoft.com/office/drawing/2016/5/12/chartex" xmlns:cx7="http://schemas.microsoft.com/office/drawing/2016/5/13/chartex" xmlns:cx8="http://schemas.microsoft.com/office/drawing/2016/5/14/chartex" xmlns:w16se="http://schemas.microsoft.com/office/word/2015/wordml/symex">
+          <mc:Fallback xmlns:w16se="http://schemas.microsoft.com/office/word/2015/wordml/symex" xmlns:cx8="http://schemas.microsoft.com/office/drawing/2016/5/14/chartex" xmlns:cx7="http://schemas.microsoft.com/office/drawing/2016/5/13/chartex" xmlns:cx6="http://schemas.microsoft.com/office/drawing/2016/5/12/chartex" xmlns:cx5="http://schemas.microsoft.com/office/drawing/2016/5/11/chartex" xmlns:cx4="http://schemas.microsoft.com/office/drawing/2016/5/10/chartex" xmlns:cx3="http://schemas.microsoft.com/office/drawing/2016/5/9/chartex" xmlns:cx2="http://schemas.microsoft.com/office/drawing/2015/10/21/chartex" xmlns:cx1="http://schemas.microsoft.com/office/drawing/2015/9/8/chartex" xmlns:cx="http://schemas.microsoft.com/office/drawing/2014/chartex">
             <w:pict>
               <v:line w14:anchorId="03E3AFB7" id="_x041f__x0440__x044f__x043c__x0430__x044f__x0020__x0441__x043e__x0435__x0434__x0438__x043d__x0438__x0442__x0435__x043b__x044c__x043d__x0430__x044f__x0020__x043b__x0438__x043d__x0438__x044f__x0020_11" o:spid="_x0000_s1026" style="position:absolute;z-index:251665408;visibility:visible;mso-wrap-style:square;mso-wrap-distance-left:9pt;mso-wrap-distance-top:0;mso-wrap-distance-right:9pt;mso-wrap-distance-bottom:0;mso-position-horizontal:absolute;mso-position-horizontal-relative:text;mso-position-vertical:absolute;mso-position-vertical-relative:text" from="0,0" to="441pt,0" o:gfxdata="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" strokecolor="#1f4d78 [1604]" strokeweight=".5pt">
                 <v:stroke joinstyle="miter"/>
@@ -5580,7 +5580,7 @@
               </wp:anchor>
             </w:drawing>
           </mc:Choice>
-          <mc:Fallback xmlns:cx="http://schemas.microsoft.com/office/drawing/2014/chartex" xmlns:cx1="http://schemas.microsoft.com/office/drawing/2015/9/8/chartex" xmlns:cx2="http://schemas.microsoft.com/office/drawing/2015/10/21/chartex" xmlns:cx3="http://schemas.microsoft.com/office/drawing/2016/5/9/chartex" xmlns:cx4="http://schemas.microsoft.com/office/drawing/2016/5/10/chartex" xmlns:cx5="http://schemas.microsoft.com/office/drawing/2016/5/11/chartex" xmlns:cx6="http://schemas.microsoft.com/office/drawing/2016/5/12/chartex" xmlns:cx7="http://schemas.microsoft.com/office/drawing/2016/5/13/chartex" xmlns:cx8="http://schemas.microsoft.com/office/drawing/2016/5/14/chartex" xmlns:w16se="http://schemas.microsoft.com/office/word/2015/wordml/symex">
+          <mc:Fallback xmlns:w16se="http://schemas.microsoft.com/office/word/2015/wordml/symex" xmlns:cx8="http://schemas.microsoft.com/office/drawing/2016/5/14/chartex" xmlns:cx7="http://schemas.microsoft.com/office/drawing/2016/5/13/chartex" xmlns:cx6="http://schemas.microsoft.com/office/drawing/2016/5/12/chartex" xmlns:cx5="http://schemas.microsoft.com/office/drawing/2016/5/11/chartex" xmlns:cx4="http://schemas.microsoft.com/office/drawing/2016/5/10/chartex" xmlns:cx3="http://schemas.microsoft.com/office/drawing/2016/5/9/chartex" xmlns:cx2="http://schemas.microsoft.com/office/drawing/2015/10/21/chartex" xmlns:cx1="http://schemas.microsoft.com/office/drawing/2015/9/8/chartex" xmlns:cx="http://schemas.microsoft.com/office/drawing/2014/chartex">
             <w:pict>
               <v:line w14:anchorId="1E904992" id="_x041f__x0440__x044f__x043c__x0430__x044f__x0020__x0441__x043e__x0435__x0434__x0438__x043d__x0438__x0442__x0435__x043b__x044c__x043d__x0430__x044f__x0020__x043b__x0438__x043d__x0438__x044f__x0020_5" o:spid="_x0000_s1026" style="position:absolute;z-index:251673600;visibility:visible;mso-wrap-style:square;mso-wrap-distance-left:9pt;mso-wrap-distance-top:0;mso-wrap-distance-right:9pt;mso-wrap-distance-bottom:0;mso-position-horizontal:absolute;mso-position-horizontal-relative:text;mso-position-vertical:absolute;mso-position-vertical-relative:text" from="0,0" to="441pt,0" o:gfxdata="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" strokecolor="#1f4d78 [1604]" strokeweight=".5pt">
                 <v:stroke joinstyle="miter"/>
@@ -5937,7 +5937,7 @@
               </wp:anchor>
             </w:drawing>
           </mc:Choice>
-          <mc:Fallback xmlns:cx="http://schemas.microsoft.com/office/drawing/2014/chartex" xmlns:cx1="http://schemas.microsoft.com/office/drawing/2015/9/8/chartex" xmlns:cx2="http://schemas.microsoft.com/office/drawing/2015/10/21/chartex" xmlns:cx3="http://schemas.microsoft.com/office/drawing/2016/5/9/chartex" xmlns:cx4="http://schemas.microsoft.com/office/drawing/2016/5/10/chartex" xmlns:cx5="http://schemas.microsoft.com/office/drawing/2016/5/11/chartex" xmlns:cx6="http://schemas.microsoft.com/office/drawing/2016/5/12/chartex" xmlns:cx7="http://schemas.microsoft.com/office/drawing/2016/5/13/chartex" xmlns:cx8="http://schemas.microsoft.com/office/drawing/2016/5/14/chartex" xmlns:w16se="http://schemas.microsoft.com/office/word/2015/wordml/symex">
+          <mc:Fallback xmlns:w16se="http://schemas.microsoft.com/office/word/2015/wordml/symex" xmlns:cx8="http://schemas.microsoft.com/office/drawing/2016/5/14/chartex" xmlns:cx7="http://schemas.microsoft.com/office/drawing/2016/5/13/chartex" xmlns:cx6="http://schemas.microsoft.com/office/drawing/2016/5/12/chartex" xmlns:cx5="http://schemas.microsoft.com/office/drawing/2016/5/11/chartex" xmlns:cx4="http://schemas.microsoft.com/office/drawing/2016/5/10/chartex" xmlns:cx3="http://schemas.microsoft.com/office/drawing/2016/5/9/chartex" xmlns:cx2="http://schemas.microsoft.com/office/drawing/2015/10/21/chartex" xmlns:cx1="http://schemas.microsoft.com/office/drawing/2015/9/8/chartex" xmlns:cx="http://schemas.microsoft.com/office/drawing/2014/chartex">
             <w:pict>
               <v:line w14:anchorId="331777EA" id="_x041f__x0440__x044f__x043c__x0430__x044f__x0020__x0441__x043e__x0435__x0434__x0438__x043d__x0438__x0442__x0435__x043b__x044c__x043d__x0430__x044f__x0020__x043b__x0438__x043d__x0438__x044f__x0020_8" o:spid="_x0000_s1026" style="position:absolute;z-index:251675648;visibility:visible;mso-wrap-style:square;mso-wrap-distance-left:9pt;mso-wrap-distance-top:0;mso-wrap-distance-right:9pt;mso-wrap-distance-bottom:0;mso-position-horizontal:absolute;mso-position-horizontal-relative:text;mso-position-vertical:absolute;mso-position-vertical-relative:text" from="0,0" to="441pt,0" o:gfxdata="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" strokecolor="#1f4d78 [1604]" strokeweight=".5pt">
                 <v:stroke joinstyle="miter"/>
@@ -7900,7 +7900,7 @@
               </wp:anchor>
             </w:drawing>
           </mc:Choice>
-          <mc:Fallback xmlns:cx="http://schemas.microsoft.com/office/drawing/2014/chartex" xmlns:cx1="http://schemas.microsoft.com/office/drawing/2015/9/8/chartex" xmlns:cx2="http://schemas.microsoft.com/office/drawing/2015/10/21/chartex" xmlns:cx3="http://schemas.microsoft.com/office/drawing/2016/5/9/chartex" xmlns:cx4="http://schemas.microsoft.com/office/drawing/2016/5/10/chartex" xmlns:cx5="http://schemas.microsoft.com/office/drawing/2016/5/11/chartex" xmlns:cx6="http://schemas.microsoft.com/office/drawing/2016/5/12/chartex" xmlns:cx7="http://schemas.microsoft.com/office/drawing/2016/5/13/chartex" xmlns:cx8="http://schemas.microsoft.com/office/drawing/2016/5/14/chartex" xmlns:w16se="http://schemas.microsoft.com/office/word/2015/wordml/symex">
+          <mc:Fallback xmlns:w16se="http://schemas.microsoft.com/office/word/2015/wordml/symex" xmlns:cx8="http://schemas.microsoft.com/office/drawing/2016/5/14/chartex" xmlns:cx7="http://schemas.microsoft.com/office/drawing/2016/5/13/chartex" xmlns:cx6="http://schemas.microsoft.com/office/drawing/2016/5/12/chartex" xmlns:cx5="http://schemas.microsoft.com/office/drawing/2016/5/11/chartex" xmlns:cx4="http://schemas.microsoft.com/office/drawing/2016/5/10/chartex" xmlns:cx3="http://schemas.microsoft.com/office/drawing/2016/5/9/chartex" xmlns:cx2="http://schemas.microsoft.com/office/drawing/2015/10/21/chartex" xmlns:cx1="http://schemas.microsoft.com/office/drawing/2015/9/8/chartex" xmlns:cx="http://schemas.microsoft.com/office/drawing/2014/chartex">
             <w:pict>
               <v:line w14:anchorId="202F720A" id="_x041f__x0440__x044f__x043c__x0430__x044f__x0020__x0441__x043e__x0435__x0434__x0438__x043d__x0438__x0442__x0435__x043b__x044c__x043d__x0430__x044f__x0020__x043b__x0438__x043d__x0438__x044f__x0020_13" o:spid="_x0000_s1026" style="position:absolute;z-index:251667456;visibility:visible;mso-wrap-style:square;mso-width-percent:0;mso-height-percent:0;mso-wrap-distance-left:9pt;mso-wrap-distance-top:0;mso-wrap-distance-right:9pt;mso-wrap-distance-bottom:0;mso-position-horizontal:absolute;mso-position-horizontal-relative:text;mso-position-vertical:absolute;mso-position-vertical-relative:text;mso-width-percent:0;mso-height-percent:0;mso-width-relative:margin;mso-height-relative:margin" from="0,0" to="441pt,0" o:gfxdata="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" strokecolor="#1f4d78 [1604]" strokeweight=".5pt">
                 <v:stroke joinstyle="miter"/>
@@ -9001,7 +9001,7 @@
               </wp:anchor>
             </w:drawing>
           </mc:Choice>
-          <mc:Fallback xmlns:cx="http://schemas.microsoft.com/office/drawing/2014/chartex" xmlns:cx1="http://schemas.microsoft.com/office/drawing/2015/9/8/chartex" xmlns:cx2="http://schemas.microsoft.com/office/drawing/2015/10/21/chartex" xmlns:cx3="http://schemas.microsoft.com/office/drawing/2016/5/9/chartex" xmlns:cx4="http://schemas.microsoft.com/office/drawing/2016/5/10/chartex" xmlns:cx5="http://schemas.microsoft.com/office/drawing/2016/5/11/chartex" xmlns:cx6="http://schemas.microsoft.com/office/drawing/2016/5/12/chartex" xmlns:cx7="http://schemas.microsoft.com/office/drawing/2016/5/13/chartex" xmlns:cx8="http://schemas.microsoft.com/office/drawing/2016/5/14/chartex" xmlns:w16se="http://schemas.microsoft.com/office/word/2015/wordml/symex">
+          <mc:Fallback xmlns:w16se="http://schemas.microsoft.com/office/word/2015/wordml/symex" xmlns:cx8="http://schemas.microsoft.com/office/drawing/2016/5/14/chartex" xmlns:cx7="http://schemas.microsoft.com/office/drawing/2016/5/13/chartex" xmlns:cx6="http://schemas.microsoft.com/office/drawing/2016/5/12/chartex" xmlns:cx5="http://schemas.microsoft.com/office/drawing/2016/5/11/chartex" xmlns:cx4="http://schemas.microsoft.com/office/drawing/2016/5/10/chartex" xmlns:cx3="http://schemas.microsoft.com/office/drawing/2016/5/9/chartex" xmlns:cx2="http://schemas.microsoft.com/office/drawing/2015/10/21/chartex" xmlns:cx1="http://schemas.microsoft.com/office/drawing/2015/9/8/chartex" xmlns:cx="http://schemas.microsoft.com/office/drawing/2014/chartex">
             <w:pict>
               <v:line w14:anchorId="28F4514F" id="_x041f__x0440__x044f__x043c__x0430__x044f__x0020__x0441__x043e__x0435__x0434__x0438__x043d__x0438__x0442__x0435__x043b__x044c__x043d__x0430__x044f__x0020__x043b__x0438__x043d__x0438__x044f__x0020_14" o:spid="_x0000_s1026" style="position:absolute;z-index:251669504;visibility:visible;mso-wrap-style:square;mso-width-percent:0;mso-height-percent:0;mso-wrap-distance-left:9pt;mso-wrap-distance-top:0;mso-wrap-distance-right:9pt;mso-wrap-distance-bottom:0;mso-position-horizontal:absolute;mso-position-horizontal-relative:text;mso-position-vertical:absolute;mso-position-vertical-relative:text;mso-width-percent:0;mso-height-percent:0;mso-width-relative:margin;mso-height-relative:margin" from="0,0" to="441pt,0" o:gfxdata="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" strokecolor="#1f4d78 [1604]" strokeweight=".5pt">
                 <v:stroke joinstyle="miter"/>
@@ -9368,7 +9368,7 @@
               </wp:anchor>
             </w:drawing>
           </mc:Choice>
-          <mc:Fallback xmlns:cx="http://schemas.microsoft.com/office/drawing/2014/chartex" xmlns:cx1="http://schemas.microsoft.com/office/drawing/2015/9/8/chartex" xmlns:cx2="http://schemas.microsoft.com/office/drawing/2015/10/21/chartex" xmlns:cx3="http://schemas.microsoft.com/office/drawing/2016/5/9/chartex" xmlns:cx4="http://schemas.microsoft.com/office/drawing/2016/5/10/chartex" xmlns:cx5="http://schemas.microsoft.com/office/drawing/2016/5/11/chartex" xmlns:cx6="http://schemas.microsoft.com/office/drawing/2016/5/12/chartex" xmlns:cx7="http://schemas.microsoft.com/office/drawing/2016/5/13/chartex" xmlns:cx8="http://schemas.microsoft.com/office/drawing/2016/5/14/chartex" xmlns:w16se="http://schemas.microsoft.com/office/word/2015/wordml/symex">
+          <mc:Fallback xmlns:w16se="http://schemas.microsoft.com/office/word/2015/wordml/symex" xmlns:cx8="http://schemas.microsoft.com/office/drawing/2016/5/14/chartex" xmlns:cx7="http://schemas.microsoft.com/office/drawing/2016/5/13/chartex" xmlns:cx6="http://schemas.microsoft.com/office/drawing/2016/5/12/chartex" xmlns:cx5="http://schemas.microsoft.com/office/drawing/2016/5/11/chartex" xmlns:cx4="http://schemas.microsoft.com/office/drawing/2016/5/10/chartex" xmlns:cx3="http://schemas.microsoft.com/office/drawing/2016/5/9/chartex" xmlns:cx2="http://schemas.microsoft.com/office/drawing/2015/10/21/chartex" xmlns:cx1="http://schemas.microsoft.com/office/drawing/2015/9/8/chartex" xmlns:cx="http://schemas.microsoft.com/office/drawing/2014/chartex">
             <w:pict>
               <v:line w14:anchorId="68A96CF4" id="_x041f__x0440__x044f__x043c__x0430__x044f__x0020__x0441__x043e__x0435__x0434__x0438__x043d__x0438__x0442__x0435__x043b__x044c__x043d__x0430__x044f__x0020__x043b__x0438__x043d__x0438__x044f__x0020_15" o:spid="_x0000_s1026" style="position:absolute;z-index:251671552;visibility:visible;mso-wrap-style:square;mso-width-percent:0;mso-height-percent:0;mso-wrap-distance-left:9pt;mso-wrap-distance-top:0;mso-wrap-distance-right:9pt;mso-wrap-distance-bottom:0;mso-position-horizontal:absolute;mso-position-horizontal-relative:text;mso-position-vertical:absolute;mso-position-vertical-relative:text;mso-width-percent:0;mso-height-percent:0;mso-width-relative:margin;mso-height-relative:margin" from="0,0" to="441pt,0" o:gfxdata="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" strokecolor="#1f4d78 [1604]" strokeweight=".5pt">
                 <v:stroke joinstyle="miter"/>
@@ -10188,7 +10188,7 @@
               </wp:anchor>
             </w:drawing>
           </mc:Choice>
-          <mc:Fallback xmlns:cx="http://schemas.microsoft.com/office/drawing/2014/chartex" xmlns:cx1="http://schemas.microsoft.com/office/drawing/2015/9/8/chartex" xmlns:cx2="http://schemas.microsoft.com/office/drawing/2015/10/21/chartex" xmlns:cx3="http://schemas.microsoft.com/office/drawing/2016/5/9/chartex" xmlns:cx4="http://schemas.microsoft.com/office/drawing/2016/5/10/chartex" xmlns:cx5="http://schemas.microsoft.com/office/drawing/2016/5/11/chartex" xmlns:cx6="http://schemas.microsoft.com/office/drawing/2016/5/12/chartex" xmlns:cx7="http://schemas.microsoft.com/office/drawing/2016/5/13/chartex" xmlns:cx8="http://schemas.microsoft.com/office/drawing/2016/5/14/chartex" xmlns:w16se="http://schemas.microsoft.com/office/word/2015/wordml/symex">
+          <mc:Fallback xmlns:w16se="http://schemas.microsoft.com/office/word/2015/wordml/symex" xmlns:cx8="http://schemas.microsoft.com/office/drawing/2016/5/14/chartex" xmlns:cx7="http://schemas.microsoft.com/office/drawing/2016/5/13/chartex" xmlns:cx6="http://schemas.microsoft.com/office/drawing/2016/5/12/chartex" xmlns:cx5="http://schemas.microsoft.com/office/drawing/2016/5/11/chartex" xmlns:cx4="http://schemas.microsoft.com/office/drawing/2016/5/10/chartex" xmlns:cx3="http://schemas.microsoft.com/office/drawing/2016/5/9/chartex" xmlns:cx2="http://schemas.microsoft.com/office/drawing/2015/10/21/chartex" xmlns:cx1="http://schemas.microsoft.com/office/drawing/2015/9/8/chartex" xmlns:cx="http://schemas.microsoft.com/office/drawing/2014/chartex">
             <w:pict>
               <v:line w14:anchorId="02B60D7A" id="Прямая соединительная линия 14" o:spid="_x0000_s1026" style="position:absolute;z-index:251677696;visibility:visible;mso-wrap-style:square;mso-width-percent:0;mso-height-percent:0;mso-wrap-distance-left:9pt;mso-wrap-distance-top:0;mso-wrap-distance-right:9pt;mso-wrap-distance-bottom:0;mso-position-horizontal:absolute;mso-position-horizontal-relative:text;mso-position-vertical:absolute;mso-position-vertical-relative:text;mso-width-percent:0;mso-height-percent:0;mso-width-relative:margin;mso-height-relative:margin" from="0,-.05pt" to="441pt,-.05pt" o:gfxdata="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" strokecolor="#1f4d78 [1604]" strokeweight=".5pt">
                 <v:stroke joinstyle="miter"/>
@@ -11246,36 +11246,16 @@
           <w:szCs w:val="20"/>
           <w:lang w:val="en-GB"/>
         </w:rPr>
-        <w:t xml:space="preserve">the default settings for </w:t>
-      </w:r>
-      <w:proofErr w:type="spellStart"/>
-      <w:r>
-        <w:rPr>
-          <w:rFonts w:ascii="Nunito" w:eastAsiaTheme="minorEastAsia" w:hAnsi="Nunito"/>
-          <w:sz w:val="20"/>
-          <w:szCs w:val="20"/>
-          <w:lang w:val="en-GB"/>
-        </w:rPr>
-        <w:t>p</w:t>
-      </w:r>
-      <w:r>
-        <w:rPr>
-          <w:rFonts w:ascii="Nunito" w:eastAsiaTheme="minorEastAsia" w:hAnsi="Nunito"/>
-          <w:sz w:val="20"/>
-          <w:szCs w:val="20"/>
-          <w:lang w:val="en-GB"/>
-        </w:rPr>
-        <w:t>ulser</w:t>
-      </w:r>
-      <w:proofErr w:type="spellEnd"/>
-      <w:r>
-        <w:rPr>
-          <w:rFonts w:ascii="Nunito" w:eastAsiaTheme="minorEastAsia" w:hAnsi="Nunito"/>
-          <w:sz w:val="20"/>
-          <w:szCs w:val="20"/>
-          <w:lang w:val="en-GB"/>
-        </w:rPr>
-        <w:t>/receiver and oscilloscope (</w:t>
+        <w:t>the default settings for p</w:t>
+      </w:r>
+      <w:r>
+        <w:rPr>
+          <w:rFonts w:ascii="Nunito" w:eastAsiaTheme="minorEastAsia" w:hAnsi="Nunito"/>
+          <w:sz w:val="20"/>
+          <w:szCs w:val="20"/>
+          <w:lang w:val="en-GB"/>
+        </w:rPr>
+        <w:t>ulser/receiver and oscilloscope (</w:t>
       </w:r>
       <w:proofErr w:type="spellStart"/>
       <w:r>
@@ -14986,12 +14966,22 @@
         <w:jc w:val="both"/>
         <w:rPr>
           <w:rFonts w:ascii="Nunito" w:eastAsiaTheme="minorEastAsia" w:hAnsi="Nunito"/>
+          <w:b/>
           <w:sz w:val="18"/>
           <w:szCs w:val="18"/>
           <w:lang w:val="en-GB"/>
         </w:rPr>
       </w:pPr>
-      <w:r>
+    </w:p>
+    <w:p>
+      <w:pPr>
+        <w:tabs>
+          <w:tab w:val="left" w:pos="1369"/>
+        </w:tabs>
+        <w:spacing w:line="0" w:lineRule="atLeast"/>
+        <w:ind w:right="560"/>
+        <w:contextualSpacing/>
+        <w:jc w:val="both"/>
         <w:rPr>
           <w:rFonts w:ascii="Nunito" w:eastAsiaTheme="minorEastAsia" w:hAnsi="Nunito"/>
           <w:b/>
@@ -14999,7 +14989,32 @@
           <w:szCs w:val="18"/>
           <w:lang w:val="en-GB"/>
         </w:rPr>
-        <w:lastRenderedPageBreak/>
+      </w:pPr>
+    </w:p>
+    <w:p>
+      <w:pPr>
+        <w:tabs>
+          <w:tab w:val="left" w:pos="1369"/>
+        </w:tabs>
+        <w:spacing w:line="0" w:lineRule="atLeast"/>
+        <w:ind w:right="560"/>
+        <w:contextualSpacing/>
+        <w:jc w:val="both"/>
+        <w:rPr>
+          <w:rFonts w:ascii="Nunito" w:eastAsiaTheme="minorEastAsia" w:hAnsi="Nunito"/>
+          <w:sz w:val="18"/>
+          <w:szCs w:val="18"/>
+          <w:lang w:val="en-GB"/>
+        </w:rPr>
+      </w:pPr>
+      <w:r>
+        <w:rPr>
+          <w:rFonts w:ascii="Nunito" w:eastAsiaTheme="minorEastAsia" w:hAnsi="Nunito"/>
+          <w:b/>
+          <w:sz w:val="18"/>
+          <w:szCs w:val="18"/>
+          <w:lang w:val="en-GB"/>
+        </w:rPr>
         <w:t>Figure X</w:t>
       </w:r>
       <w:r>
@@ -15948,6 +15963,59 @@
         <w:ind w:right="560"/>
         <w:jc w:val="both"/>
         <w:rPr>
+          <w:rFonts w:ascii="Nunito" w:hAnsi="Nunito" w:cs="Calibri"/>
+          <w:b/>
+          <w:sz w:val="20"/>
+          <w:szCs w:val="20"/>
+          <w:lang w:val="en-GB"/>
+        </w:rPr>
+      </w:pPr>
+      <w:r>
+        <w:rPr>
+          <w:rFonts w:ascii="Nunito" w:hAnsi="Nunito" w:cs="Calibri"/>
+          <w:b/>
+          <w:sz w:val="20"/>
+          <w:szCs w:val="20"/>
+          <w:lang w:val="en-GB"/>
+        </w:rPr>
+        <w:t>3.2.2.</w:t>
+      </w:r>
+      <w:r>
+        <w:rPr>
+          <w:rFonts w:ascii="Nunito" w:hAnsi="Nunito" w:cs="Calibri"/>
+          <w:b/>
+          <w:sz w:val="20"/>
+          <w:szCs w:val="20"/>
+          <w:lang w:val="en-GB"/>
+        </w:rPr>
+        <w:t xml:space="preserve">       </w:t>
+      </w:r>
+      <w:r>
+        <w:rPr>
+          <w:rFonts w:ascii="Nunito" w:hAnsi="Nunito" w:cs="Calibri"/>
+          <w:b/>
+          <w:sz w:val="20"/>
+          <w:szCs w:val="20"/>
+          <w:lang w:val="en-GB"/>
+        </w:rPr>
+        <w:t xml:space="preserve">Characterisation of pulser/receiver </w:t>
+      </w:r>
+      <w:r>
+        <w:rPr>
+          <w:rFonts w:ascii="Nunito" w:hAnsi="Nunito" w:cs="Calibri"/>
+          <w:b/>
+          <w:sz w:val="20"/>
+          <w:szCs w:val="20"/>
+          <w:lang w:val="en-GB"/>
+        </w:rPr>
+        <w:t xml:space="preserve"> </w:t>
+      </w:r>
+    </w:p>
+    <w:p>
+      <w:pPr>
+        <w:ind w:right="560"/>
+        <w:jc w:val="both"/>
+        <w:rPr>
           <w:rFonts w:ascii="Calibri" w:hAnsi="Calibri" w:cs="Calibri"/>
           <w:b/>
           <w:sz w:val="22"/>
@@ -15955,74 +16023,21 @@
           <w:lang w:val="en-GB"/>
         </w:rPr>
       </w:pPr>
-      <w:r>
-        <w:rPr>
-          <w:rFonts w:ascii="Calibri" w:hAnsi="Calibri" w:cs="Calibri"/>
-          <w:b/>
-          <w:sz w:val="22"/>
-          <w:szCs w:val="22"/>
-          <w:lang w:val="en-GB"/>
-        </w:rPr>
-        <w:t>3.2.2.</w:t>
-      </w:r>
-      <w:r>
-        <w:rPr>
-          <w:rFonts w:ascii="Calibri" w:hAnsi="Calibri" w:cs="Calibri"/>
-          <w:b/>
-          <w:sz w:val="22"/>
-          <w:szCs w:val="22"/>
-          <w:lang w:val="en-GB"/>
-        </w:rPr>
-        <w:t xml:space="preserve">       </w:t>
-      </w:r>
-      <w:r>
-        <w:rPr>
-          <w:rFonts w:ascii="Calibri" w:hAnsi="Calibri" w:cs="Calibri"/>
-          <w:b/>
-          <w:sz w:val="22"/>
-          <w:szCs w:val="22"/>
-          <w:lang w:val="en-GB"/>
-        </w:rPr>
-        <w:t xml:space="preserve">Characterisation of pulser/receiver </w:t>
-      </w:r>
-      <w:r>
-        <w:rPr>
-          <w:rFonts w:ascii="Calibri" w:hAnsi="Calibri" w:cs="Calibri"/>
-          <w:b/>
-          <w:sz w:val="22"/>
-          <w:szCs w:val="22"/>
-          <w:lang w:val="en-GB"/>
-        </w:rPr>
-        <w:t xml:space="preserve"> </w:t>
-      </w:r>
-    </w:p>
-    <w:p>
-      <w:pPr>
-        <w:ind w:right="560"/>
-        <w:jc w:val="both"/>
-        <w:rPr>
-          <w:rFonts w:ascii="Calibri" w:hAnsi="Calibri" w:cs="Calibri"/>
-          <w:b/>
-          <w:sz w:val="22"/>
-          <w:szCs w:val="22"/>
-          <w:lang w:val="en-GB"/>
-        </w:rPr>
-      </w:pPr>
     </w:p>
     <w:p>
       <w:pPr>
         <w:ind w:left="851" w:right="560"/>
         <w:jc w:val="both"/>
         <w:rPr>
-          <w:rFonts w:ascii="Calibri" w:hAnsi="Calibri" w:cs="Calibri"/>
-          <w:sz w:val="20"/>
-          <w:szCs w:val="20"/>
-          <w:lang w:val="en-GB"/>
-        </w:rPr>
-      </w:pPr>
-      <w:r>
-        <w:rPr>
-          <w:rFonts w:ascii="Calibri" w:hAnsi="Calibri" w:cs="Calibri"/>
+          <w:rFonts w:ascii="Nunito" w:hAnsi="Nunito" w:cs="Calibri"/>
+          <w:sz w:val="20"/>
+          <w:szCs w:val="20"/>
+          <w:lang w:val="en-GB"/>
+        </w:rPr>
+      </w:pPr>
+      <w:r>
+        <w:rPr>
+          <w:rFonts w:ascii="Nunito" w:hAnsi="Nunito" w:cs="Calibri"/>
           <w:sz w:val="20"/>
           <w:szCs w:val="20"/>
           <w:lang w:val="en-GB"/>
@@ -16031,49 +16046,13 @@
       </w:r>
       <w:r>
         <w:rPr>
-          <w:rFonts w:ascii="Calibri" w:hAnsi="Calibri" w:cs="Calibri"/>
+          <w:rFonts w:ascii="Nunito" w:hAnsi="Nunito" w:cs="Calibri"/>
           <w:sz w:val="20"/>
           <w:szCs w:val="20"/>
           <w:lang w:val="en-GB"/>
         </w:rPr>
         <w:t xml:space="preserve">all-wheel control button which are available on it. </w:t>
       </w:r>
-    </w:p>
-    <w:p>
-      <w:pPr>
-        <w:ind w:left="851" w:right="560"/>
-        <w:jc w:val="both"/>
-        <w:rPr>
-          <w:rFonts w:ascii="Calibri" w:hAnsi="Calibri" w:cs="Calibri"/>
-          <w:sz w:val="20"/>
-          <w:szCs w:val="20"/>
-          <w:lang w:val="en-GB"/>
-        </w:rPr>
-      </w:pPr>
-    </w:p>
-    <w:p>
-      <w:pPr>
-        <w:ind w:left="851" w:right="560"/>
-        <w:jc w:val="both"/>
-        <w:rPr>
-          <w:rFonts w:ascii="Calibri" w:hAnsi="Calibri" w:cs="Calibri"/>
-          <w:sz w:val="20"/>
-          <w:szCs w:val="20"/>
-          <w:lang w:val="en-GB"/>
-        </w:rPr>
-      </w:pPr>
-    </w:p>
-    <w:p>
-      <w:pPr>
-        <w:ind w:left="851" w:right="560"/>
-        <w:jc w:val="both"/>
-        <w:rPr>
-          <w:rFonts w:ascii="Calibri" w:hAnsi="Calibri" w:cs="Calibri"/>
-          <w:sz w:val="20"/>
-          <w:szCs w:val="20"/>
-          <w:lang w:val="en-GB"/>
-        </w:rPr>
-      </w:pPr>
     </w:p>
     <w:p>
       <w:pPr>
@@ -17012,7 +16991,6 @@
           <w:szCs w:val="20"/>
           <w:lang w:val="en-GB"/>
         </w:rPr>
-        <w:lastRenderedPageBreak/>
         <w:t xml:space="preserve">Flat top – window to make accurate amplitude measurements of frequency peaks. </w:t>
       </w:r>
     </w:p>
@@ -17039,16 +17017,8 @@
           <w:szCs w:val="20"/>
           <w:lang w:val="en-GB"/>
         </w:rPr>
-        <w:t xml:space="preserve">Rectangular - </w:t>
-      </w:r>
-      <w:r>
-        <w:rPr>
-          <w:rFonts w:ascii="Nunito" w:hAnsi="Nunito" w:cs="Calibri"/>
-          <w:sz w:val="20"/>
-          <w:szCs w:val="20"/>
-          <w:lang w:val="en-GB"/>
-        </w:rPr>
-        <w:t>good frequency resolution and amplitude accuracy. However, only can be used where there will be no leakage effects.</w:t>
+        <w:lastRenderedPageBreak/>
+        <w:t>Rectangular - good frequency resolution and amplitude accuracy. However, only can be used where there will be no leakage effects.</w:t>
       </w:r>
     </w:p>
     <w:p>
@@ -17154,7 +17124,17 @@
           <w:szCs w:val="20"/>
           <w:lang w:val="en-GB"/>
         </w:rPr>
-        <w:t>Experiment 1. Changes of amplitude, energy and damping at different gain settings</w:t>
+        <w:t xml:space="preserve">Experiment 1. Changes of amplitude, energy and damping at different gain </w:t>
+      </w:r>
+      <w:r>
+        <w:rPr>
+          <w:rFonts w:ascii="Nunito" w:hAnsi="Nunito" w:cs="Calibri"/>
+          <w:b/>
+          <w:sz w:val="20"/>
+          <w:szCs w:val="20"/>
+          <w:lang w:val="en-GB"/>
+        </w:rPr>
+        <w:t>values</w:t>
       </w:r>
     </w:p>
     <w:p>
@@ -17281,27 +17261,7 @@
           <w:szCs w:val="18"/>
           <w:lang w:val="en-GB"/>
         </w:rPr>
-        <w:t xml:space="preserve"> Changing the parameters of </w:t>
-      </w:r>
-      <w:proofErr w:type="spellStart"/>
-      <w:r>
-        <w:rPr>
-          <w:rFonts w:ascii="Nunito" w:hAnsi="Nunito" w:cs="Calibri"/>
-          <w:sz w:val="18"/>
-          <w:szCs w:val="18"/>
-          <w:lang w:val="en-GB"/>
-        </w:rPr>
-        <w:t>pulser</w:t>
-      </w:r>
-      <w:proofErr w:type="spellEnd"/>
-      <w:r>
-        <w:rPr>
-          <w:rFonts w:ascii="Nunito" w:hAnsi="Nunito" w:cs="Calibri"/>
-          <w:sz w:val="18"/>
-          <w:szCs w:val="18"/>
-          <w:lang w:val="en-GB"/>
-        </w:rPr>
-        <w:t xml:space="preserve">/receiver to see the effects on them on result. No signal observation in the display on minimum settings of switches. Pulse amplitude = 1, energy = 1, damping = 1 and relative gain = 0 </w:t>
+        <w:t xml:space="preserve"> Changing the parameters of pulser/receiver to see the effects on them on result. No signal observation in the display on minimum settings of switches. Pulse amplitude = 1, energy = 1, damping = 1 and relative gain = 0 </w:t>
       </w:r>
       <w:proofErr w:type="spellStart"/>
       <w:r>
@@ -17890,36 +17850,7 @@
           <w:szCs w:val="18"/>
           <w:lang w:val="en-GB"/>
         </w:rPr>
-        <w:t xml:space="preserve"> Changing the parameters of </w:t>
-      </w:r>
-      <w:proofErr w:type="spellStart"/>
-      <w:r>
-        <w:rPr>
-          <w:rFonts w:ascii="Nunito" w:hAnsi="Nunito" w:cs="Calibri"/>
-          <w:sz w:val="18"/>
-          <w:szCs w:val="18"/>
-          <w:lang w:val="en-GB"/>
-        </w:rPr>
-        <w:t>pulser</w:t>
-      </w:r>
-      <w:proofErr w:type="spellEnd"/>
-      <w:r>
-        <w:rPr>
-          <w:rFonts w:ascii="Nunito" w:hAnsi="Nunito" w:cs="Calibri"/>
-          <w:sz w:val="18"/>
-          <w:szCs w:val="18"/>
-          <w:lang w:val="en-GB"/>
-        </w:rPr>
-        <w:t>/receiver to see the effects on them on result</w:t>
-      </w:r>
-      <w:r>
-        <w:rPr>
-          <w:rFonts w:ascii="Nunito" w:hAnsi="Nunito" w:cs="Calibri"/>
-          <w:sz w:val="18"/>
-          <w:szCs w:val="18"/>
-          <w:lang w:val="en-GB"/>
-        </w:rPr>
-        <w:t>. Observation of FFT spectrum response on 1 MHz, but the time domain signal was still not visible. P</w:t>
+        <w:t xml:space="preserve"> Changing the parameters of pulser/receiver to see the effects on them on result. Observation of FFT spectrum response on 1 MHz, but the time domain signal was still not visible. P</w:t>
       </w:r>
       <w:r>
         <w:rPr>
@@ -18255,45 +18186,7 @@
           <w:szCs w:val="18"/>
           <w:lang w:val="en-GB"/>
         </w:rPr>
-        <w:t xml:space="preserve">Changing parameters </w:t>
-      </w:r>
-      <w:proofErr w:type="spellStart"/>
-      <w:r>
-        <w:rPr>
-          <w:rFonts w:ascii="Nunito" w:hAnsi="Nunito" w:cs="Calibri"/>
-          <w:sz w:val="18"/>
-          <w:szCs w:val="18"/>
-          <w:lang w:val="en-GB"/>
-        </w:rPr>
-        <w:t>pulser</w:t>
-      </w:r>
-      <w:proofErr w:type="spellEnd"/>
-      <w:r>
-        <w:rPr>
-          <w:rFonts w:ascii="Nunito" w:hAnsi="Nunito" w:cs="Calibri"/>
-          <w:sz w:val="18"/>
-          <w:szCs w:val="18"/>
-          <w:lang w:val="en-GB"/>
-        </w:rPr>
-        <w:t>/receiver whereas the relative gain is 0 dB did not give any significant change but only in FFT spectrum</w:t>
-      </w:r>
-      <w:r>
-        <w:rPr>
-          <w:rFonts w:ascii="Nunito" w:hAnsi="Nunito" w:cs="Calibri"/>
-          <w:sz w:val="18"/>
-          <w:szCs w:val="18"/>
-          <w:lang w:val="en-GB"/>
-        </w:rPr>
-        <w:t xml:space="preserve">. Observation of FFT spectrum response on 1 MHz, but the time domain signal was still not visible. </w:t>
-      </w:r>
-      <w:r>
-        <w:rPr>
-          <w:rFonts w:ascii="Nunito" w:hAnsi="Nunito" w:cs="Calibri"/>
-          <w:sz w:val="18"/>
-          <w:szCs w:val="18"/>
-          <w:lang w:val="en-GB"/>
-        </w:rPr>
-        <w:t xml:space="preserve"> Amplitude = 16, energy = 1 and damping = 1</w:t>
+        <w:t>Changing parameters pulser/receiver whereas the relative gain is 0 dB did not give any significant change but only in FFT spectrum. Observation of FFT spectrum response on 1 MHz, but the time domain signal was still not visible.  Amplitude = 16, energy = 1 and damping = 1</w:t>
       </w:r>
     </w:p>
     <w:p>
@@ -18514,6 +18407,34 @@
           <w:lang w:val="en-GB"/>
         </w:rPr>
       </w:pPr>
+    </w:p>
+    <w:p>
+      <w:pPr>
+        <w:ind w:left="851" w:right="560"/>
+        <w:jc w:val="both"/>
+        <w:rPr>
+          <w:rFonts w:ascii="Nunito" w:hAnsi="Nunito" w:cs="Calibri"/>
+          <w:b/>
+          <w:i/>
+          <w:sz w:val="20"/>
+          <w:szCs w:val="20"/>
+          <w:lang w:val="en-GB"/>
+        </w:rPr>
+      </w:pPr>
+    </w:p>
+    <w:p>
+      <w:pPr>
+        <w:ind w:left="851" w:right="560"/>
+        <w:jc w:val="both"/>
+        <w:rPr>
+          <w:rFonts w:ascii="Nunito" w:hAnsi="Nunito" w:cs="Calibri"/>
+          <w:b/>
+          <w:i/>
+          <w:sz w:val="20"/>
+          <w:szCs w:val="20"/>
+          <w:lang w:val="en-GB"/>
+        </w:rPr>
+      </w:pPr>
       <w:r>
         <w:rPr>
           <w:rFonts w:ascii="Nunito" w:hAnsi="Nunito" w:cs="Calibri"/>
@@ -18810,27 +18731,7 @@
           <w:szCs w:val="18"/>
           <w:lang w:val="en-GB"/>
         </w:rPr>
-        <w:t xml:space="preserve">Note: several toggles were changes in </w:t>
-      </w:r>
-      <w:proofErr w:type="spellStart"/>
-      <w:r>
-        <w:rPr>
-          <w:rFonts w:ascii="Nunito" w:hAnsi="Nunito" w:cs="Calibri"/>
-          <w:sz w:val="18"/>
-          <w:szCs w:val="18"/>
-          <w:lang w:val="en-GB"/>
-        </w:rPr>
-        <w:t>pulser</w:t>
-      </w:r>
-      <w:proofErr w:type="spellEnd"/>
-      <w:r>
-        <w:rPr>
-          <w:rFonts w:ascii="Nunito" w:hAnsi="Nunito" w:cs="Calibri"/>
-          <w:sz w:val="18"/>
-          <w:szCs w:val="18"/>
-          <w:lang w:val="en-GB"/>
-        </w:rPr>
-        <w:t xml:space="preserve"> section to retrieve </w:t>
+        <w:t xml:space="preserve">Note: several toggles were changes in pulser section to retrieve </w:t>
       </w:r>
       <w:r>
         <w:rPr>
@@ -19029,7 +18930,6 @@
           <w:rFonts w:ascii="Nunito" w:hAnsi="Nunito" w:cs="Calibri"/>
           <w:sz w:val="20"/>
           <w:szCs w:val="20"/>
-          <w:lang w:val="en-GB"/>
         </w:rPr>
       </w:pPr>
       <w:r>
@@ -19131,7 +19031,25 @@
           <w:szCs w:val="20"/>
           <w:lang w:val="en-GB"/>
         </w:rPr>
-        <w:t xml:space="preserve">. Based on 39 dB, all the possible combinations for amplitude, energy and damping were attempted and the optimal variant was selected for future experiments.  </w:t>
+        <w:t>. Based on 39 dB, all the possible combinations for amplitude, energy and damping were attempted and the optimal variant was se</w:t>
+      </w:r>
+      <w:r>
+        <w:rPr>
+          <w:rFonts w:ascii="Nunito" w:hAnsi="Nunito" w:cs="Calibri"/>
+          <w:sz w:val="20"/>
+          <w:szCs w:val="20"/>
+          <w:lang w:val="en-GB"/>
+        </w:rPr>
+        <w:t>lected for future experiments. All the combinations’ figures</w:t>
+      </w:r>
+      <w:r>
+        <w:rPr>
+          <w:rFonts w:ascii="Nunito" w:hAnsi="Nunito" w:cs="Calibri"/>
+          <w:sz w:val="20"/>
+          <w:szCs w:val="20"/>
+          <w:lang w:val="en-GB"/>
+        </w:rPr>
+        <w:t xml:space="preserve"> are attached in Appendix in the end of this report.</w:t>
       </w:r>
     </w:p>
     <w:p>
@@ -19198,51 +19116,1310 @@
           <w:lang w:val="en-GB"/>
         </w:rPr>
       </w:pPr>
+      <w:r>
+        <w:rPr>
+          <w:rFonts w:ascii="Nunito" w:hAnsi="Nunito" w:cs="Calibri"/>
+          <w:sz w:val="20"/>
+          <w:szCs w:val="20"/>
+          <w:lang w:val="en-GB"/>
+        </w:rPr>
+        <w:tab/>
+        <w:t>Impedance. It was observed that with “low Z”</w:t>
+      </w:r>
+      <w:r>
+        <w:rPr>
+          <w:rFonts w:ascii="Nunito" w:hAnsi="Nunito" w:cs="Calibri"/>
+          <w:sz w:val="20"/>
+          <w:szCs w:val="20"/>
+          <w:lang w:val="en-GB"/>
+        </w:rPr>
+        <w:t xml:space="preserve"> values, the amplitude is bigger than with “high Z” values. And that is in line with manual stating that “low Z” impedance provides better signal strength.</w:t>
+      </w:r>
+    </w:p>
+    <w:p>
+      <w:pPr>
+        <w:ind w:left="851" w:right="560"/>
+        <w:jc w:val="both"/>
+        <w:rPr>
+          <w:rFonts w:ascii="Nunito" w:hAnsi="Nunito" w:cs="Calibri"/>
+          <w:sz w:val="20"/>
+          <w:szCs w:val="20"/>
+          <w:lang w:val="en-GB"/>
+        </w:rPr>
+      </w:pPr>
+      <w:r>
+        <w:rPr>
+          <w:rFonts w:ascii="Nunito" w:hAnsi="Nunito" w:cs="Calibri"/>
+          <w:sz w:val="20"/>
+          <w:szCs w:val="20"/>
+          <w:lang w:val="en-GB"/>
+        </w:rPr>
+        <w:tab/>
+      </w:r>
+      <w:r>
+        <w:rPr>
+          <w:rFonts w:ascii="Nunito" w:hAnsi="Nunito" w:cs="Calibri"/>
+          <w:sz w:val="20"/>
+          <w:szCs w:val="20"/>
+          <w:lang w:val="en-GB"/>
+        </w:rPr>
+        <w:t>Damping. With rising damping values</w:t>
+      </w:r>
+      <w:r>
+        <w:rPr>
+          <w:rFonts w:ascii="Nunito" w:hAnsi="Nunito" w:cs="Calibri"/>
+          <w:sz w:val="20"/>
+          <w:szCs w:val="20"/>
+          <w:lang w:val="en-GB"/>
+        </w:rPr>
+        <w:t xml:space="preserve"> applied to the transducer, the signal’s amplitude </w:t>
+      </w:r>
+      <w:r>
+        <w:rPr>
+          <w:rFonts w:ascii="Nunito" w:hAnsi="Nunito" w:cs="Calibri"/>
+          <w:sz w:val="20"/>
+          <w:szCs w:val="20"/>
+          <w:lang w:val="en-GB"/>
+        </w:rPr>
+        <w:t>was decreased</w:t>
+      </w:r>
+      <w:r>
+        <w:rPr>
+          <w:rFonts w:ascii="Nunito" w:hAnsi="Nunito" w:cs="Calibri"/>
+          <w:sz w:val="20"/>
+          <w:szCs w:val="20"/>
+          <w:lang w:val="en-GB"/>
+        </w:rPr>
+        <w:t xml:space="preserve">. </w:t>
+      </w:r>
+      <w:r>
+        <w:rPr>
+          <w:rFonts w:ascii="Nunito" w:hAnsi="Nunito" w:cs="Calibri"/>
+          <w:sz w:val="20"/>
+          <w:szCs w:val="20"/>
+          <w:lang w:val="en-GB"/>
+        </w:rPr>
+        <w:t>Also according to the datasheet, the “high Z” impedance values provides better damping to a transducer, hence the amplitude appears to be smaller than with values of “low Z”.</w:t>
+      </w:r>
+    </w:p>
+    <w:p>
+      <w:pPr>
+        <w:ind w:left="851" w:right="560"/>
+        <w:jc w:val="both"/>
+        <w:rPr>
+          <w:rFonts w:ascii="Nunito" w:hAnsi="Nunito" w:cs="Calibri"/>
+          <w:sz w:val="20"/>
+          <w:szCs w:val="20"/>
+          <w:lang w:val="en-GB"/>
+        </w:rPr>
+      </w:pPr>
+    </w:p>
+    <w:p>
+      <w:pPr>
+        <w:ind w:left="851" w:right="560"/>
+        <w:jc w:val="both"/>
+        <w:rPr>
+          <w:rFonts w:ascii="Nunito" w:hAnsi="Nunito" w:cs="Calibri"/>
+          <w:sz w:val="20"/>
+          <w:szCs w:val="20"/>
+          <w:lang w:val="en-GB"/>
+        </w:rPr>
+      </w:pPr>
+      <w:r>
+        <w:rPr>
+          <w:rFonts w:ascii="Nunito" w:hAnsi="Nunito" w:cs="Calibri"/>
+          <w:sz w:val="20"/>
+          <w:szCs w:val="20"/>
+          <w:lang w:val="en-GB"/>
+        </w:rPr>
+        <w:t>Hence, following all the above experimentations, a decision was made to select following setting for pulser/receiver:</w:t>
+      </w:r>
+    </w:p>
+    <w:p>
+      <w:pPr>
+        <w:ind w:left="851" w:right="560"/>
+        <w:jc w:val="both"/>
+        <w:rPr>
+          <w:rFonts w:ascii="Nunito" w:hAnsi="Nunito" w:cs="Calibri"/>
+          <w:sz w:val="20"/>
+          <w:szCs w:val="20"/>
+          <w:lang w:val="en-GB"/>
+        </w:rPr>
+      </w:pPr>
+    </w:p>
+    <w:p>
+      <w:pPr>
+        <w:pStyle w:val="a5"/>
+        <w:numPr>
+          <w:ilvl w:val="0"/>
+          <w:numId w:val="8"/>
+        </w:numPr>
+        <w:ind w:right="560"/>
+        <w:jc w:val="both"/>
+        <w:rPr>
+          <w:rFonts w:ascii="Nunito" w:hAnsi="Nunito" w:cs="Calibri"/>
+          <w:sz w:val="20"/>
+          <w:szCs w:val="20"/>
+          <w:lang w:val="en-GB"/>
+        </w:rPr>
+      </w:pPr>
+      <w:r>
+        <w:rPr>
+          <w:rFonts w:ascii="Nunito" w:hAnsi="Nunito" w:cs="Calibri"/>
+          <w:sz w:val="20"/>
+          <w:szCs w:val="20"/>
+          <w:lang w:val="en-GB"/>
+        </w:rPr>
+        <w:t>Relative gain: 39 dB</w:t>
+      </w:r>
+    </w:p>
+    <w:p>
+      <w:pPr>
+        <w:pStyle w:val="a5"/>
+        <w:numPr>
+          <w:ilvl w:val="0"/>
+          <w:numId w:val="8"/>
+        </w:numPr>
+        <w:ind w:right="560"/>
+        <w:jc w:val="both"/>
+        <w:rPr>
+          <w:rFonts w:ascii="Nunito" w:hAnsi="Nunito" w:cs="Calibri"/>
+          <w:sz w:val="20"/>
+          <w:szCs w:val="20"/>
+          <w:lang w:val="en-GB"/>
+        </w:rPr>
+      </w:pPr>
+      <w:r>
+        <w:rPr>
+          <w:rFonts w:ascii="Nunito" w:hAnsi="Nunito" w:cs="Calibri"/>
+          <w:sz w:val="20"/>
+          <w:szCs w:val="20"/>
+          <w:lang w:val="en-GB"/>
+        </w:rPr>
+        <w:t>Pulser</w:t>
+      </w:r>
+      <w:r>
+        <w:rPr>
+          <w:rFonts w:ascii="Nunito" w:hAnsi="Nunito" w:cs="Calibri"/>
+          <w:sz w:val="20"/>
+          <w:szCs w:val="20"/>
+        </w:rPr>
+        <w:t xml:space="preserve"> </w:t>
+      </w:r>
+      <w:r>
+        <w:rPr>
+          <w:rFonts w:ascii="Nunito" w:hAnsi="Nunito" w:cs="Calibri"/>
+          <w:sz w:val="20"/>
+          <w:szCs w:val="20"/>
+          <w:lang w:val="en-GB"/>
+        </w:rPr>
+        <w:t xml:space="preserve">amplitude: 8 </w:t>
+      </w:r>
+    </w:p>
+    <w:p>
+      <w:pPr>
+        <w:pStyle w:val="a5"/>
+        <w:numPr>
+          <w:ilvl w:val="0"/>
+          <w:numId w:val="8"/>
+        </w:numPr>
+        <w:ind w:right="560"/>
+        <w:jc w:val="both"/>
+        <w:rPr>
+          <w:rFonts w:ascii="Nunito" w:hAnsi="Nunito" w:cs="Calibri"/>
+          <w:sz w:val="20"/>
+          <w:szCs w:val="20"/>
+          <w:lang w:val="en-GB"/>
+        </w:rPr>
+      </w:pPr>
+      <w:r>
+        <w:rPr>
+          <w:rFonts w:ascii="Nunito" w:hAnsi="Nunito" w:cs="Calibri"/>
+          <w:sz w:val="20"/>
+          <w:szCs w:val="20"/>
+          <w:lang w:val="en-GB"/>
+        </w:rPr>
+        <w:t>Pulser energy: low Z 4</w:t>
+      </w:r>
+    </w:p>
+    <w:p>
+      <w:pPr>
+        <w:pStyle w:val="a5"/>
+        <w:numPr>
+          <w:ilvl w:val="0"/>
+          <w:numId w:val="8"/>
+        </w:numPr>
+        <w:ind w:right="560"/>
+        <w:jc w:val="both"/>
+        <w:rPr>
+          <w:rFonts w:ascii="Nunito" w:hAnsi="Nunito" w:cs="Calibri"/>
+          <w:sz w:val="20"/>
+          <w:szCs w:val="20"/>
+          <w:lang w:val="en-GB"/>
+        </w:rPr>
+      </w:pPr>
+      <w:r>
+        <w:rPr>
+          <w:rFonts w:ascii="Nunito" w:hAnsi="Nunito" w:cs="Calibri"/>
+          <w:sz w:val="20"/>
+          <w:szCs w:val="20"/>
+          <w:lang w:val="en-GB"/>
+        </w:rPr>
+        <w:t>Damping: 16</w:t>
+      </w:r>
+    </w:p>
+    <w:p>
+      <w:pPr>
+        <w:pStyle w:val="a5"/>
+        <w:ind w:left="1571" w:right="560"/>
+        <w:jc w:val="both"/>
+        <w:rPr>
+          <w:rFonts w:ascii="Nunito" w:hAnsi="Nunito" w:cs="Calibri"/>
+          <w:sz w:val="20"/>
+          <w:szCs w:val="20"/>
+          <w:lang w:val="en-GB"/>
+        </w:rPr>
+      </w:pPr>
+    </w:p>
+    <w:p>
+      <w:pPr>
+        <w:pStyle w:val="a5"/>
+        <w:ind w:left="851" w:right="560"/>
+        <w:jc w:val="both"/>
+        <w:rPr>
+          <w:rFonts w:ascii="Nunito" w:hAnsi="Nunito" w:cs="Calibri"/>
+          <w:sz w:val="20"/>
+          <w:szCs w:val="20"/>
+          <w:lang w:val="en-GB"/>
+        </w:rPr>
+      </w:pPr>
+      <w:r>
+        <w:rPr>
+          <w:rFonts w:ascii="Nunito" w:hAnsi="Nunito" w:cs="Calibri"/>
+          <w:sz w:val="20"/>
+          <w:szCs w:val="20"/>
+          <w:lang w:val="en-GB"/>
+        </w:rPr>
+        <w:t>The signal with aforementioned parameters were satisfying, because the amplitude was high enough as well as the pulse energy as it was set t</w:t>
+      </w:r>
+      <w:r>
+        <w:rPr>
+          <w:rFonts w:ascii="Nunito" w:hAnsi="Nunito" w:cs="Calibri"/>
+          <w:sz w:val="20"/>
+          <w:szCs w:val="20"/>
+          <w:lang w:val="en-GB"/>
+        </w:rPr>
+        <w:t>o low impedance (not high) so it displayed sharp signal and the maximum value (4) for impedance was chosen, so that it was expected</w:t>
+      </w:r>
+      <w:r>
+        <w:rPr>
+          <w:rFonts w:ascii="Nunito" w:hAnsi="Nunito" w:cs="Calibri"/>
+          <w:sz w:val="20"/>
+          <w:szCs w:val="20"/>
+          <w:lang w:val="en-GB"/>
+        </w:rPr>
+        <w:t xml:space="preserve"> to cover a wider range of frequencies even though </w:t>
+      </w:r>
+      <w:r>
+        <w:rPr>
+          <w:rFonts w:ascii="Nunito" w:hAnsi="Nunito" w:cs="Calibri"/>
+          <w:sz w:val="20"/>
+          <w:szCs w:val="20"/>
+          <w:lang w:val="en-GB"/>
+        </w:rPr>
+        <w:t>this phenomenon</w:t>
+      </w:r>
+      <w:r>
+        <w:rPr>
+          <w:rFonts w:ascii="Nunito" w:hAnsi="Nunito" w:cs="Calibri"/>
+          <w:sz w:val="20"/>
+          <w:szCs w:val="20"/>
+          <w:lang w:val="en-GB"/>
+        </w:rPr>
+        <w:t xml:space="preserve"> was not visible in the oscilloscope.</w:t>
+      </w:r>
+      <w:r>
+        <w:rPr>
+          <w:rFonts w:ascii="Nunito" w:hAnsi="Nunito" w:cs="Calibri"/>
+          <w:sz w:val="20"/>
+          <w:szCs w:val="20"/>
+          <w:lang w:val="en-GB"/>
+        </w:rPr>
+        <w:t xml:space="preserve"> Likewise, the signal representation with these parameters was compared with signal look in calibration sheet of transducer (Figure X).</w:t>
+      </w:r>
+    </w:p>
+    <w:p>
+      <w:pPr>
+        <w:pStyle w:val="a5"/>
+        <w:ind w:left="851" w:right="560"/>
+        <w:jc w:val="both"/>
+        <w:rPr>
+          <w:rFonts w:ascii="Nunito" w:hAnsi="Nunito" w:cs="Calibri"/>
+          <w:sz w:val="20"/>
+          <w:szCs w:val="20"/>
+          <w:lang w:val="en-GB"/>
+        </w:rPr>
+      </w:pPr>
+    </w:p>
+    <w:p>
+      <w:pPr>
+        <w:pStyle w:val="a5"/>
+        <w:ind w:left="0" w:right="560"/>
+        <w:jc w:val="both"/>
+        <w:rPr>
+          <w:rFonts w:ascii="Calibri" w:hAnsi="Calibri" w:cs="Calibri"/>
+          <w:sz w:val="18"/>
+          <w:szCs w:val="18"/>
+        </w:rPr>
+      </w:pPr>
+      <w:r>
+        <w:rPr>
+          <w:rFonts w:ascii="Nunito" w:hAnsi="Nunito" w:cs="Calibri"/>
+          <w:b/>
+          <w:sz w:val="18"/>
+          <w:szCs w:val="18"/>
+          <w:lang w:val="en-GB"/>
+        </w:rPr>
+        <w:t>Figure X.</w:t>
+      </w:r>
+      <w:r>
+        <w:rPr>
+          <w:rFonts w:ascii="Nunito" w:hAnsi="Nunito" w:cs="Calibri"/>
+          <w:b/>
+          <w:sz w:val="18"/>
+          <w:szCs w:val="18"/>
+          <w:lang w:val="en-GB"/>
+        </w:rPr>
+        <w:t xml:space="preserve">  </w:t>
+      </w:r>
+      <w:r>
+        <w:rPr>
+          <w:rFonts w:ascii="Nunito" w:hAnsi="Nunito" w:cs="Calibri"/>
+          <w:sz w:val="18"/>
+          <w:szCs w:val="18"/>
+          <w:lang w:val="en-GB"/>
+        </w:rPr>
+        <w:t>Comparison of two signals: left is signal in calibration sheet and right is signal with chosen parameters for pulser/receiver. As it can be seen from the figures they are to certain extend identical.</w:t>
+      </w:r>
+    </w:p>
+    <w:p>
+      <w:pPr>
+        <w:pStyle w:val="a5"/>
+        <w:ind w:left="851" w:right="560"/>
+        <w:jc w:val="both"/>
+        <w:rPr>
+          <w:rFonts w:ascii="Calibri" w:hAnsi="Calibri" w:cs="Calibri"/>
+          <w:sz w:val="20"/>
+          <w:szCs w:val="20"/>
+        </w:rPr>
+      </w:pPr>
+      <w:r>
+        <w:rPr>
+          <w:rFonts w:ascii="Nunito" w:hAnsi="Nunito"/>
+          <w:b/>
+          <w:noProof/>
+          <w:sz w:val="20"/>
+          <w:szCs w:val="20"/>
+          <w:lang w:eastAsia="ru-RU"/>
+        </w:rPr>
+        <mc:AlternateContent>
+          <mc:Choice Requires="wps">
+            <w:drawing>
+              <wp:anchor distT="0" distB="0" distL="114300" distR="114300" simplePos="0" relativeHeight="251714560" behindDoc="0" locked="0" layoutInCell="1" allowOverlap="1" wp14:anchorId="2B5D4AAA" wp14:editId="35062603">
+                <wp:simplePos x="0" y="0"/>
+                <wp:positionH relativeFrom="column">
+                  <wp:posOffset>0</wp:posOffset>
+                </wp:positionH>
+                <wp:positionV relativeFrom="paragraph">
+                  <wp:posOffset>-635</wp:posOffset>
+                </wp:positionV>
+                <wp:extent cx="5600700" cy="0"/>
+                <wp:effectExtent l="0" t="0" r="12700" b="25400"/>
+                <wp:wrapNone/>
+                <wp:docPr id="45" name="Прямая соединительная линия 14"/>
+                <wp:cNvGraphicFramePr/>
+                <a:graphic xmlns:a="http://schemas.openxmlformats.org/drawingml/2006/main">
+                  <a:graphicData uri="http://schemas.microsoft.com/office/word/2010/wordprocessingShape">
+                    <wps:wsp>
+                      <wps:cNvCnPr/>
+                      <wps:spPr>
+                        <a:xfrm>
+                          <a:off x="0" y="0"/>
+                          <a:ext cx="5600700" cy="0"/>
+                        </a:xfrm>
+                        <a:prstGeom prst="line">
+                          <a:avLst/>
+                        </a:prstGeom>
+                        <a:ln>
+                          <a:solidFill>
+                            <a:schemeClr val="accent1">
+                              <a:lumMod val="50000"/>
+                            </a:schemeClr>
+                          </a:solidFill>
+                        </a:ln>
+                      </wps:spPr>
+                      <wps:style>
+                        <a:lnRef idx="1">
+                          <a:schemeClr val="accent1"/>
+                        </a:lnRef>
+                        <a:fillRef idx="0">
+                          <a:schemeClr val="accent1"/>
+                        </a:fillRef>
+                        <a:effectRef idx="0">
+                          <a:schemeClr val="accent1"/>
+                        </a:effectRef>
+                        <a:fontRef idx="minor">
+                          <a:schemeClr val="tx1"/>
+                        </a:fontRef>
+                      </wps:style>
+                      <wps:bodyPr/>
+                    </wps:wsp>
+                  </a:graphicData>
+                </a:graphic>
+                <wp14:sizeRelH relativeFrom="margin">
+                  <wp14:pctWidth>0</wp14:pctWidth>
+                </wp14:sizeRelH>
+                <wp14:sizeRelV relativeFrom="margin">
+                  <wp14:pctHeight>0</wp14:pctHeight>
+                </wp14:sizeRelV>
+              </wp:anchor>
+            </w:drawing>
+          </mc:Choice>
+          <mc:Fallback>
+            <w:pict>
+              <v:line w14:anchorId="42E02D13" id="_x041f__x0440__x044f__x043c__x0430__x044f__x0020__x0441__x043e__x0435__x0434__x0438__x043d__x0438__x0442__x0435__x043b__x044c__x043d__x0430__x044f__x0020__x043b__x0438__x043d__x0438__x044f__x0020_14" o:spid="_x0000_s1026" style="position:absolute;z-index:251714560;visibility:visible;mso-wrap-style:square;mso-width-percent:0;mso-height-percent:0;mso-wrap-distance-left:9pt;mso-wrap-distance-top:0;mso-wrap-distance-right:9pt;mso-wrap-distance-bottom:0;mso-position-horizontal:absolute;mso-position-horizontal-relative:text;mso-position-vertical:absolute;mso-position-vertical-relative:text;mso-width-percent:0;mso-height-percent:0;mso-width-relative:margin;mso-height-relative:margin" from="0,0" to="441pt,0" o:gfxdata="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" strokecolor="#1f4d78 [1604]" strokeweight=".5pt">
+                <v:stroke joinstyle="miter"/>
+              </v:line>
+            </w:pict>
+          </mc:Fallback>
+        </mc:AlternateContent>
+      </w:r>
+    </w:p>
+    <w:p>
+      <w:pPr>
+        <w:ind w:right="560"/>
+        <w:jc w:val="both"/>
+        <w:rPr>
+          <w:rFonts w:ascii="Nunito" w:hAnsi="Nunito" w:cs="Calibri"/>
+          <w:sz w:val="20"/>
+          <w:szCs w:val="20"/>
+          <w:lang w:val="en-GB"/>
+        </w:rPr>
+      </w:pPr>
+      <w:r>
+        <w:rPr>
+          <w:rFonts w:ascii="Nunito" w:hAnsi="Nunito" w:cs="Calibri"/>
+          <w:noProof/>
+          <w:sz w:val="20"/>
+          <w:szCs w:val="20"/>
+          <w:lang w:eastAsia="ru-RU"/>
+        </w:rPr>
+        <w:drawing>
+          <wp:inline distT="0" distB="0" distL="0" distR="0" wp14:anchorId="06920CFC" wp14:editId="238FE30E">
+            <wp:extent cx="5638280" cy="1919605"/>
+            <wp:effectExtent l="0" t="0" r="635" b="10795"/>
+            <wp:docPr id="46" name="Изображение 46"/>
+            <wp:cNvGraphicFramePr>
+              <a:graphicFrameLocks xmlns:a="http://schemas.openxmlformats.org/drawingml/2006/main" noChangeAspect="1"/>
+            </wp:cNvGraphicFramePr>
+            <a:graphic xmlns:a="http://schemas.openxmlformats.org/drawingml/2006/main">
+              <a:graphicData uri="http://schemas.openxmlformats.org/drawingml/2006/picture">
+                <pic:pic xmlns:pic="http://schemas.openxmlformats.org/drawingml/2006/picture">
+                  <pic:nvPicPr>
+                    <pic:cNvPr id="46" name="Снимок экрана 2017-06-13 в 17.11.24.png"/>
+                    <pic:cNvPicPr/>
+                  </pic:nvPicPr>
+                  <pic:blipFill>
+                    <a:blip r:embed="rId25">
+                      <a:extLst>
+                        <a:ext uri="{28A0092B-C50C-407E-A947-70E740481C1C}">
+                          <a14:useLocalDpi xmlns:a14="http://schemas.microsoft.com/office/drawing/2010/main" val="0"/>
+                        </a:ext>
+                      </a:extLst>
+                    </a:blip>
+                    <a:stretch>
+                      <a:fillRect/>
+                    </a:stretch>
+                  </pic:blipFill>
+                  <pic:spPr>
+                    <a:xfrm>
+                      <a:off x="0" y="0"/>
+                      <a:ext cx="5640713" cy="1920433"/>
+                    </a:xfrm>
+                    <a:prstGeom prst="rect">
+                      <a:avLst/>
+                    </a:prstGeom>
+                  </pic:spPr>
+                </pic:pic>
+              </a:graphicData>
+            </a:graphic>
+          </wp:inline>
+        </w:drawing>
+      </w:r>
+    </w:p>
+    <w:p>
+      <w:pPr>
+        <w:ind w:left="851" w:right="560"/>
+        <w:jc w:val="both"/>
+        <w:rPr>
+          <w:rFonts w:ascii="Nunito" w:hAnsi="Nunito" w:cs="Calibri"/>
+          <w:sz w:val="20"/>
+          <w:szCs w:val="20"/>
+          <w:lang w:val="en-GB"/>
+        </w:rPr>
+      </w:pPr>
+    </w:p>
+    <w:p>
+      <w:pPr>
+        <w:ind w:left="851" w:right="560"/>
+        <w:jc w:val="both"/>
+        <w:rPr>
+          <w:rFonts w:ascii="Calibri" w:hAnsi="Calibri" w:cs="Calibri"/>
+          <w:sz w:val="20"/>
+          <w:szCs w:val="20"/>
+        </w:rPr>
+      </w:pPr>
+      <w:r>
+        <w:rPr>
+          <w:rFonts w:ascii="Nunito" w:hAnsi="Nunito" w:cs="Calibri"/>
+          <w:sz w:val="20"/>
+          <w:szCs w:val="20"/>
+          <w:lang w:val="en-GB"/>
+        </w:rPr>
+        <w:t xml:space="preserve"> </w:t>
+      </w:r>
+    </w:p>
+    <w:p>
+      <w:pPr>
+        <w:ind w:left="851" w:right="560"/>
+        <w:jc w:val="both"/>
+        <w:rPr>
+          <w:rFonts w:ascii="Nunito" w:hAnsi="Nunito" w:cs="Calibri"/>
+          <w:b/>
+          <w:sz w:val="20"/>
+          <w:szCs w:val="20"/>
+          <w:lang w:val="en-GB"/>
+        </w:rPr>
+      </w:pPr>
+      <w:r>
+        <w:rPr>
+          <w:rFonts w:ascii="Nunito" w:hAnsi="Nunito" w:cs="Calibri"/>
+          <w:b/>
+          <w:sz w:val="20"/>
+          <w:szCs w:val="20"/>
+          <w:lang w:val="en-GB"/>
+        </w:rPr>
+        <w:t>Experiment 2. Effect of filters (HP and LP) on the settings</w:t>
+      </w:r>
+    </w:p>
+    <w:p>
+      <w:pPr>
+        <w:ind w:left="851" w:right="560"/>
+        <w:jc w:val="both"/>
+        <w:rPr>
+          <w:rFonts w:ascii="Nunito" w:hAnsi="Nunito" w:cs="Calibri"/>
+          <w:b/>
+          <w:sz w:val="20"/>
+          <w:szCs w:val="20"/>
+          <w:lang w:val="en-GB"/>
+        </w:rPr>
+      </w:pPr>
+    </w:p>
+    <w:p>
+      <w:pPr>
+        <w:ind w:left="851" w:right="560"/>
+        <w:jc w:val="both"/>
+        <w:rPr>
+          <w:rFonts w:ascii="Nunito" w:hAnsi="Nunito" w:cs="Calibri"/>
+          <w:sz w:val="20"/>
+          <w:szCs w:val="20"/>
+          <w:lang w:val="en-GB"/>
+        </w:rPr>
+      </w:pPr>
+      <w:r>
+        <w:rPr>
+          <w:rFonts w:ascii="Nunito" w:hAnsi="Nunito" w:cs="Calibri"/>
+          <w:sz w:val="20"/>
+          <w:szCs w:val="20"/>
+          <w:lang w:val="en-GB"/>
+        </w:rPr>
+        <w:t>Once the parameters were determined, an experiment with filters were carried out. As expected, no change in the signal was observed while changing values of LP filter. However, as a precaution, LP filter was set to 3 MHz to filter out high frequencies (noise) when a sample is inside the tank.</w:t>
+      </w:r>
+    </w:p>
+    <w:p>
+      <w:pPr>
+        <w:ind w:left="851" w:right="560"/>
+        <w:jc w:val="both"/>
+        <w:rPr>
+          <w:rFonts w:ascii="Nunito" w:hAnsi="Nunito" w:cs="Calibri"/>
+          <w:sz w:val="20"/>
+          <w:szCs w:val="20"/>
+          <w:lang w:val="en-GB"/>
+        </w:rPr>
+      </w:pPr>
+      <w:r>
+        <w:rPr>
+          <w:rFonts w:ascii="Nunito" w:hAnsi="Nunito" w:cs="Calibri"/>
+          <w:sz w:val="20"/>
+          <w:szCs w:val="20"/>
+          <w:lang w:val="en-GB"/>
+        </w:rPr>
+        <w:tab/>
+      </w:r>
+      <w:r>
+        <w:rPr>
+          <w:rFonts w:ascii="Nunito" w:hAnsi="Nunito" w:cs="Calibri"/>
+          <w:sz w:val="20"/>
+          <w:szCs w:val="20"/>
+          <w:lang w:val="en-GB"/>
+        </w:rPr>
+        <w:t>HP filter was experiment with 1 MHz (minimum), 2.5 MHz and 12.5 MHz (maximum) frequencies. As could be expected, the signal was distorted when frequency below 1 MHz, although</w:t>
+      </w:r>
+      <w:r>
+        <w:rPr>
+          <w:rFonts w:ascii="Nunito" w:hAnsi="Nunito" w:cs="Calibri"/>
+          <w:sz w:val="20"/>
+          <w:szCs w:val="20"/>
+          <w:lang w:val="en-GB"/>
+        </w:rPr>
+        <w:t xml:space="preserve"> the cut-off was not so strict, since there was some signal left. On other hand, increasing the HP filter value further eventually made the signal to disappear completely (Figure X).</w:t>
+      </w:r>
+      <w:r>
+        <w:rPr>
+          <w:rFonts w:ascii="Nunito" w:hAnsi="Nunito" w:cs="Calibri"/>
+          <w:sz w:val="20"/>
+          <w:szCs w:val="20"/>
+          <w:lang w:val="en-GB"/>
+        </w:rPr>
+        <w:t xml:space="preserve"> </w:t>
+      </w:r>
+    </w:p>
+    <w:p>
+      <w:pPr>
+        <w:ind w:left="851" w:right="560"/>
+        <w:jc w:val="both"/>
+        <w:rPr>
+          <w:rFonts w:ascii="Nunito" w:hAnsi="Nunito" w:cs="Calibri"/>
+          <w:sz w:val="20"/>
+          <w:szCs w:val="20"/>
+          <w:lang w:val="en-GB"/>
+        </w:rPr>
+      </w:pPr>
+    </w:p>
+    <w:p>
+      <w:pPr>
+        <w:ind w:left="851" w:right="560"/>
+        <w:jc w:val="both"/>
+        <w:rPr>
+          <w:rFonts w:ascii="Nunito" w:hAnsi="Nunito" w:cs="Calibri"/>
+          <w:sz w:val="20"/>
+          <w:szCs w:val="20"/>
+          <w:lang w:val="en-GB"/>
+        </w:rPr>
+      </w:pPr>
+    </w:p>
+    <w:p>
+      <w:pPr>
+        <w:ind w:left="851" w:right="560"/>
+        <w:jc w:val="both"/>
+        <w:rPr>
+          <w:rFonts w:ascii="Nunito" w:hAnsi="Nunito" w:cs="Calibri"/>
+          <w:sz w:val="20"/>
+          <w:szCs w:val="20"/>
+          <w:lang w:val="en-GB"/>
+        </w:rPr>
+      </w:pPr>
+    </w:p>
+    <w:p>
+      <w:pPr>
+        <w:ind w:left="851" w:right="560"/>
+        <w:jc w:val="both"/>
+        <w:rPr>
+          <w:rFonts w:ascii="Nunito" w:hAnsi="Nunito" w:cs="Calibri"/>
+          <w:sz w:val="20"/>
+          <w:szCs w:val="20"/>
+          <w:lang w:val="en-GB"/>
+        </w:rPr>
+      </w:pPr>
+    </w:p>
+    <w:p>
+      <w:pPr>
+        <w:ind w:left="851" w:right="560"/>
+        <w:jc w:val="both"/>
+        <w:rPr>
+          <w:rFonts w:ascii="Nunito" w:hAnsi="Nunito" w:cs="Calibri"/>
+          <w:sz w:val="20"/>
+          <w:szCs w:val="20"/>
+          <w:lang w:val="en-GB"/>
+        </w:rPr>
+      </w:pPr>
+    </w:p>
+    <w:p>
+      <w:pPr>
+        <w:ind w:left="851" w:right="560"/>
+        <w:jc w:val="both"/>
+        <w:rPr>
+          <w:rFonts w:ascii="Nunito" w:hAnsi="Nunito" w:cs="Calibri"/>
+          <w:sz w:val="20"/>
+          <w:szCs w:val="20"/>
+          <w:lang w:val="en-GB"/>
+        </w:rPr>
+      </w:pPr>
+    </w:p>
+    <w:p>
+      <w:pPr>
+        <w:ind w:left="851" w:right="560"/>
+        <w:jc w:val="both"/>
+        <w:rPr>
+          <w:rFonts w:ascii="Nunito" w:hAnsi="Nunito" w:cs="Calibri"/>
+          <w:sz w:val="20"/>
+          <w:szCs w:val="20"/>
+          <w:lang w:val="en-GB"/>
+        </w:rPr>
+      </w:pPr>
+    </w:p>
+    <w:p>
+      <w:pPr>
+        <w:ind w:left="851" w:right="560"/>
+        <w:jc w:val="both"/>
+        <w:rPr>
+          <w:rFonts w:ascii="Nunito" w:hAnsi="Nunito" w:cs="Calibri"/>
+          <w:sz w:val="20"/>
+          <w:szCs w:val="20"/>
+          <w:lang w:val="en-GB"/>
+        </w:rPr>
+      </w:pPr>
+    </w:p>
+    <w:p>
+      <w:pPr>
+        <w:ind w:left="851" w:right="560"/>
+        <w:jc w:val="both"/>
+        <w:rPr>
+          <w:rFonts w:ascii="Nunito" w:hAnsi="Nunito" w:cs="Calibri"/>
+          <w:sz w:val="20"/>
+          <w:szCs w:val="20"/>
+          <w:lang w:val="en-GB"/>
+        </w:rPr>
+      </w:pPr>
+    </w:p>
+    <w:p>
+      <w:pPr>
+        <w:ind w:left="851" w:right="560"/>
+        <w:jc w:val="both"/>
+        <w:rPr>
+          <w:rFonts w:ascii="Nunito" w:hAnsi="Nunito" w:cs="Calibri"/>
+          <w:sz w:val="20"/>
+          <w:szCs w:val="20"/>
+          <w:lang w:val="en-GB"/>
+        </w:rPr>
+      </w:pPr>
+    </w:p>
+    <w:p>
+      <w:pPr>
+        <w:ind w:left="851" w:right="560"/>
+        <w:jc w:val="both"/>
+        <w:rPr>
+          <w:rFonts w:ascii="Nunito" w:hAnsi="Nunito" w:cs="Calibri"/>
+          <w:sz w:val="20"/>
+          <w:szCs w:val="20"/>
+          <w:lang w:val="en-GB"/>
+        </w:rPr>
+      </w:pPr>
+    </w:p>
+    <w:p>
+      <w:pPr>
+        <w:ind w:right="560"/>
+        <w:jc w:val="both"/>
+        <w:rPr>
+          <w:rFonts w:ascii="Nunito" w:hAnsi="Nunito" w:cs="Calibri"/>
+          <w:sz w:val="18"/>
+          <w:szCs w:val="18"/>
+        </w:rPr>
+      </w:pPr>
+      <w:r>
+        <w:rPr>
+          <w:rFonts w:ascii="Nunito" w:hAnsi="Nunito" w:cs="Calibri"/>
+          <w:b/>
+          <w:sz w:val="18"/>
+          <w:szCs w:val="18"/>
+          <w:lang w:val="en-GB"/>
+        </w:rPr>
+        <w:t xml:space="preserve">Figure X.  </w:t>
+      </w:r>
+      <w:r>
+        <w:rPr>
+          <w:rFonts w:ascii="Nunito" w:hAnsi="Nunito" w:cs="Calibri"/>
+          <w:sz w:val="18"/>
+          <w:szCs w:val="18"/>
+          <w:lang w:val="en-GB"/>
+        </w:rPr>
+        <w:t xml:space="preserve">Comparison of three setting of HP filter. As it can be seen from three figures below, that with increasing value of filter the signal vanishes at maximum value. </w:t>
+      </w:r>
+    </w:p>
+    <w:p>
+      <w:pPr>
+        <w:ind w:left="851" w:right="560"/>
+        <w:jc w:val="both"/>
+        <w:rPr>
+          <w:rFonts w:ascii="Calibri" w:hAnsi="Calibri" w:cs="Calibri"/>
+          <w:sz w:val="20"/>
+          <w:szCs w:val="20"/>
+          <w:lang w:val="en-GB"/>
+        </w:rPr>
+      </w:pPr>
+      <w:r>
+        <w:rPr>
+          <w:rFonts w:ascii="Nunito" w:hAnsi="Nunito"/>
+          <w:b/>
+          <w:noProof/>
+          <w:sz w:val="20"/>
+          <w:szCs w:val="20"/>
+          <w:lang w:eastAsia="ru-RU"/>
+        </w:rPr>
+        <mc:AlternateContent>
+          <mc:Choice Requires="wps">
+            <w:drawing>
+              <wp:anchor distT="0" distB="0" distL="114300" distR="114300" simplePos="0" relativeHeight="251716608" behindDoc="0" locked="0" layoutInCell="1" allowOverlap="1" wp14:anchorId="5FD3027B" wp14:editId="3D130FC9">
+                <wp:simplePos x="0" y="0"/>
+                <wp:positionH relativeFrom="column">
+                  <wp:posOffset>0</wp:posOffset>
+                </wp:positionH>
+                <wp:positionV relativeFrom="paragraph">
+                  <wp:posOffset>-635</wp:posOffset>
+                </wp:positionV>
+                <wp:extent cx="5600700" cy="0"/>
+                <wp:effectExtent l="0" t="0" r="12700" b="25400"/>
+                <wp:wrapNone/>
+                <wp:docPr id="47" name="Прямая соединительная линия 14"/>
+                <wp:cNvGraphicFramePr/>
+                <a:graphic xmlns:a="http://schemas.openxmlformats.org/drawingml/2006/main">
+                  <a:graphicData uri="http://schemas.microsoft.com/office/word/2010/wordprocessingShape">
+                    <wps:wsp>
+                      <wps:cNvCnPr/>
+                      <wps:spPr>
+                        <a:xfrm>
+                          <a:off x="0" y="0"/>
+                          <a:ext cx="5600700" cy="0"/>
+                        </a:xfrm>
+                        <a:prstGeom prst="line">
+                          <a:avLst/>
+                        </a:prstGeom>
+                        <a:ln>
+                          <a:solidFill>
+                            <a:schemeClr val="accent1">
+                              <a:lumMod val="50000"/>
+                            </a:schemeClr>
+                          </a:solidFill>
+                        </a:ln>
+                      </wps:spPr>
+                      <wps:style>
+                        <a:lnRef idx="1">
+                          <a:schemeClr val="accent1"/>
+                        </a:lnRef>
+                        <a:fillRef idx="0">
+                          <a:schemeClr val="accent1"/>
+                        </a:fillRef>
+                        <a:effectRef idx="0">
+                          <a:schemeClr val="accent1"/>
+                        </a:effectRef>
+                        <a:fontRef idx="minor">
+                          <a:schemeClr val="tx1"/>
+                        </a:fontRef>
+                      </wps:style>
+                      <wps:bodyPr/>
+                    </wps:wsp>
+                  </a:graphicData>
+                </a:graphic>
+                <wp14:sizeRelH relativeFrom="margin">
+                  <wp14:pctWidth>0</wp14:pctWidth>
+                </wp14:sizeRelH>
+                <wp14:sizeRelV relativeFrom="margin">
+                  <wp14:pctHeight>0</wp14:pctHeight>
+                </wp14:sizeRelV>
+              </wp:anchor>
+            </w:drawing>
+          </mc:Choice>
+          <mc:Fallback>
+            <w:pict>
+              <v:line w14:anchorId="7884913F" id="_x041f__x0440__x044f__x043c__x0430__x044f__x0020__x0441__x043e__x0435__x0434__x0438__x043d__x0438__x0442__x0435__x043b__x044c__x043d__x0430__x044f__x0020__x043b__x0438__x043d__x0438__x044f__x0020_14" o:spid="_x0000_s1026" style="position:absolute;z-index:251716608;visibility:visible;mso-wrap-style:square;mso-width-percent:0;mso-height-percent:0;mso-wrap-distance-left:9pt;mso-wrap-distance-top:0;mso-wrap-distance-right:9pt;mso-wrap-distance-bottom:0;mso-position-horizontal:absolute;mso-position-horizontal-relative:text;mso-position-vertical:absolute;mso-position-vertical-relative:text;mso-width-percent:0;mso-height-percent:0;mso-width-relative:margin;mso-height-relative:margin" from="0,0" to="441pt,0" o:gfxdata="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" strokecolor="#1f4d78 [1604]" strokeweight=".5pt">
+                <v:stroke joinstyle="miter"/>
+              </v:line>
+            </w:pict>
+          </mc:Fallback>
+        </mc:AlternateContent>
+      </w:r>
+    </w:p>
+    <w:p>
+      <w:pPr>
+        <w:tabs>
+          <w:tab w:val="left" w:pos="1091"/>
+        </w:tabs>
+        <w:rPr>
+          <w:rFonts w:ascii="Calibri" w:hAnsi="Calibri" w:cs="Calibri"/>
+          <w:sz w:val="20"/>
+          <w:szCs w:val="20"/>
+          <w:lang w:val="en-GB"/>
+        </w:rPr>
+      </w:pPr>
+      <w:r>
+        <w:rPr>
+          <w:rFonts w:ascii="Calibri" w:hAnsi="Calibri" w:cs="Calibri"/>
+          <w:noProof/>
+          <w:sz w:val="20"/>
+          <w:szCs w:val="20"/>
+          <w:lang w:eastAsia="ru-RU"/>
+        </w:rPr>
+        <w:drawing>
+          <wp:inline distT="0" distB="0" distL="0" distR="0" wp14:anchorId="15392CF4" wp14:editId="0B7A2CB2">
+            <wp:extent cx="2816459" cy="1779103"/>
+            <wp:effectExtent l="0" t="0" r="3175" b="0"/>
+            <wp:docPr id="48" name="Изображение 48"/>
+            <wp:cNvGraphicFramePr>
+              <a:graphicFrameLocks xmlns:a="http://schemas.openxmlformats.org/drawingml/2006/main" noChangeAspect="1"/>
+            </wp:cNvGraphicFramePr>
+            <a:graphic xmlns:a="http://schemas.openxmlformats.org/drawingml/2006/main">
+              <a:graphicData uri="http://schemas.openxmlformats.org/drawingml/2006/picture">
+                <pic:pic xmlns:pic="http://schemas.openxmlformats.org/drawingml/2006/picture">
+                  <pic:nvPicPr>
+                    <pic:cNvPr id="48" name="Снимок экрана 2017-06-13 в 18.05.19.png"/>
+                    <pic:cNvPicPr/>
+                  </pic:nvPicPr>
+                  <pic:blipFill>
+                    <a:blip r:embed="rId26">
+                      <a:extLst>
+                        <a:ext uri="{28A0092B-C50C-407E-A947-70E740481C1C}">
+                          <a14:useLocalDpi xmlns:a14="http://schemas.microsoft.com/office/drawing/2010/main" val="0"/>
+                        </a:ext>
+                      </a:extLst>
+                    </a:blip>
+                    <a:stretch>
+                      <a:fillRect/>
+                    </a:stretch>
+                  </pic:blipFill>
+                  <pic:spPr>
+                    <a:xfrm>
+                      <a:off x="0" y="0"/>
+                      <a:ext cx="2915668" cy="1841771"/>
+                    </a:xfrm>
+                    <a:prstGeom prst="rect">
+                      <a:avLst/>
+                    </a:prstGeom>
+                  </pic:spPr>
+                </pic:pic>
+              </a:graphicData>
+            </a:graphic>
+          </wp:inline>
+        </w:drawing>
+      </w:r>
+      <w:r>
+        <w:rPr>
+          <w:rFonts w:ascii="Calibri" w:hAnsi="Calibri" w:cs="Calibri"/>
+          <w:sz w:val="20"/>
+          <w:szCs w:val="20"/>
+          <w:lang w:val="en-GB"/>
+        </w:rPr>
+        <w:t xml:space="preserve">   </w:t>
+      </w:r>
+      <w:r>
+        <w:rPr>
+          <w:rFonts w:ascii="Calibri" w:hAnsi="Calibri" w:cs="Calibri"/>
+          <w:noProof/>
+          <w:sz w:val="20"/>
+          <w:szCs w:val="20"/>
+          <w:lang w:eastAsia="ru-RU"/>
+        </w:rPr>
+        <w:drawing>
+          <wp:inline distT="0" distB="0" distL="0" distR="0" wp14:anchorId="1E73DCF8" wp14:editId="61717D3D">
+            <wp:extent cx="2732861" cy="1765613"/>
+            <wp:effectExtent l="0" t="0" r="10795" b="12700"/>
+            <wp:docPr id="49" name="Изображение 49"/>
+            <wp:cNvGraphicFramePr>
+              <a:graphicFrameLocks xmlns:a="http://schemas.openxmlformats.org/drawingml/2006/main" noChangeAspect="1"/>
+            </wp:cNvGraphicFramePr>
+            <a:graphic xmlns:a="http://schemas.openxmlformats.org/drawingml/2006/main">
+              <a:graphicData uri="http://schemas.openxmlformats.org/drawingml/2006/picture">
+                <pic:pic xmlns:pic="http://schemas.openxmlformats.org/drawingml/2006/picture">
+                  <pic:nvPicPr>
+                    <pic:cNvPr id="49" name="Снимок экрана 2017-06-13 в 18.06.31.png"/>
+                    <pic:cNvPicPr/>
+                  </pic:nvPicPr>
+                  <pic:blipFill>
+                    <a:blip r:embed="rId27">
+                      <a:extLst>
+                        <a:ext uri="{28A0092B-C50C-407E-A947-70E740481C1C}">
+                          <a14:useLocalDpi xmlns:a14="http://schemas.microsoft.com/office/drawing/2010/main" val="0"/>
+                        </a:ext>
+                      </a:extLst>
+                    </a:blip>
+                    <a:stretch>
+                      <a:fillRect/>
+                    </a:stretch>
+                  </pic:blipFill>
+                  <pic:spPr>
+                    <a:xfrm>
+                      <a:off x="0" y="0"/>
+                      <a:ext cx="2752016" cy="1777988"/>
+                    </a:xfrm>
+                    <a:prstGeom prst="rect">
+                      <a:avLst/>
+                    </a:prstGeom>
+                  </pic:spPr>
+                </pic:pic>
+              </a:graphicData>
+            </a:graphic>
+          </wp:inline>
+        </w:drawing>
+      </w:r>
+    </w:p>
+    <w:p>
+      <w:pPr>
+        <w:tabs>
+          <w:tab w:val="left" w:pos="1091"/>
+        </w:tabs>
+        <w:rPr>
+          <w:rFonts w:ascii="Calibri" w:hAnsi="Calibri" w:cs="Calibri"/>
+          <w:sz w:val="20"/>
+          <w:szCs w:val="20"/>
+          <w:lang w:val="en-GB"/>
+        </w:rPr>
+      </w:pPr>
+    </w:p>
+    <w:p>
+      <w:pPr>
+        <w:tabs>
+          <w:tab w:val="left" w:pos="1091"/>
+        </w:tabs>
+        <w:rPr>
+          <w:rFonts w:ascii="Nunito" w:hAnsi="Nunito" w:cs="Calibri"/>
+          <w:b/>
+          <w:sz w:val="18"/>
+          <w:szCs w:val="18"/>
+          <w:lang w:val="en-GB"/>
+        </w:rPr>
+      </w:pPr>
+      <w:r>
+        <w:rPr>
+          <w:rFonts w:ascii="Nunito" w:hAnsi="Nunito" w:cs="Calibri"/>
+          <w:b/>
+          <w:sz w:val="18"/>
+          <w:szCs w:val="18"/>
+          <w:lang w:val="en-GB"/>
+        </w:rPr>
+        <w:t>HPF is 1 MHz                                                                       HPF is 2.5 MHz</w:t>
+      </w:r>
+    </w:p>
+    <w:p>
+      <w:pPr>
+        <w:tabs>
+          <w:tab w:val="left" w:pos="1091"/>
+        </w:tabs>
+        <w:rPr>
+          <w:rFonts w:ascii="Nunito" w:hAnsi="Nunito" w:cs="Calibri"/>
+          <w:b/>
+          <w:sz w:val="18"/>
+          <w:szCs w:val="18"/>
+          <w:lang w:val="en-GB"/>
+        </w:rPr>
+      </w:pPr>
+    </w:p>
+    <w:p>
+      <w:pPr>
+        <w:tabs>
+          <w:tab w:val="left" w:pos="1091"/>
+        </w:tabs>
+        <w:ind w:right="418"/>
+        <w:jc w:val="right"/>
+        <w:rPr>
+          <w:rFonts w:ascii="Nunito" w:hAnsi="Nunito" w:cs="Calibri"/>
+          <w:b/>
+          <w:sz w:val="18"/>
+          <w:szCs w:val="18"/>
+          <w:lang w:val="en-GB"/>
+        </w:rPr>
+      </w:pPr>
+      <w:r>
+        <w:rPr>
+          <w:rFonts w:ascii="Nunito" w:hAnsi="Nunito" w:cs="Calibri"/>
+          <w:b/>
+          <w:noProof/>
+          <w:sz w:val="18"/>
+          <w:szCs w:val="18"/>
+          <w:lang w:eastAsia="ru-RU"/>
+        </w:rPr>
+        <w:drawing>
+          <wp:inline distT="0" distB="0" distL="0" distR="0" wp14:anchorId="7FEB9D48" wp14:editId="01C0D709">
+            <wp:extent cx="2825681" cy="1770306"/>
+            <wp:effectExtent l="0" t="0" r="0" b="8255"/>
+            <wp:docPr id="50" name="Изображение 50"/>
+            <wp:cNvGraphicFramePr>
+              <a:graphicFrameLocks xmlns:a="http://schemas.openxmlformats.org/drawingml/2006/main" noChangeAspect="1"/>
+            </wp:cNvGraphicFramePr>
+            <a:graphic xmlns:a="http://schemas.openxmlformats.org/drawingml/2006/main">
+              <a:graphicData uri="http://schemas.openxmlformats.org/drawingml/2006/picture">
+                <pic:pic xmlns:pic="http://schemas.openxmlformats.org/drawingml/2006/picture">
+                  <pic:nvPicPr>
+                    <pic:cNvPr id="50" name="Снимок экрана 2017-06-13 в 18.10.02.png"/>
+                    <pic:cNvPicPr/>
+                  </pic:nvPicPr>
+                  <pic:blipFill>
+                    <a:blip r:embed="rId28">
+                      <a:extLst>
+                        <a:ext uri="{28A0092B-C50C-407E-A947-70E740481C1C}">
+                          <a14:useLocalDpi xmlns:a14="http://schemas.microsoft.com/office/drawing/2010/main" val="0"/>
+                        </a:ext>
+                      </a:extLst>
+                    </a:blip>
+                    <a:stretch>
+                      <a:fillRect/>
+                    </a:stretch>
+                  </pic:blipFill>
+                  <pic:spPr>
+                    <a:xfrm>
+                      <a:off x="0" y="0"/>
+                      <a:ext cx="2848274" cy="1784460"/>
+                    </a:xfrm>
+                    <a:prstGeom prst="rect">
+                      <a:avLst/>
+                    </a:prstGeom>
+                  </pic:spPr>
+                </pic:pic>
+              </a:graphicData>
+            </a:graphic>
+          </wp:inline>
+        </w:drawing>
+      </w:r>
+    </w:p>
+    <w:p>
+      <w:pPr>
+        <w:tabs>
+          <w:tab w:val="left" w:pos="1091"/>
+        </w:tabs>
+        <w:ind w:right="418"/>
+        <w:jc w:val="right"/>
+        <w:rPr>
+          <w:rFonts w:ascii="Nunito" w:hAnsi="Nunito" w:cs="Calibri"/>
+          <w:b/>
+          <w:sz w:val="18"/>
+          <w:szCs w:val="18"/>
+          <w:lang w:val="en-GB"/>
+        </w:rPr>
+      </w:pPr>
+    </w:p>
+    <w:p>
+      <w:pPr>
+        <w:tabs>
+          <w:tab w:val="left" w:pos="1091"/>
+        </w:tabs>
+        <w:ind w:right="418"/>
+        <w:rPr>
+          <w:rFonts w:ascii="Nunito" w:hAnsi="Nunito" w:cs="Calibri"/>
+          <w:b/>
+          <w:sz w:val="18"/>
+          <w:szCs w:val="18"/>
+          <w:lang w:val="en-GB"/>
+        </w:rPr>
+      </w:pPr>
+      <w:r>
+        <w:rPr>
+          <w:rFonts w:ascii="Nunito" w:hAnsi="Nunito" w:cs="Calibri"/>
+          <w:b/>
+          <w:sz w:val="18"/>
+          <w:szCs w:val="18"/>
+          <w:lang w:val="en-GB"/>
+        </w:rPr>
+        <w:t xml:space="preserve">                                                                                            HPF is 12.5 MHz</w:t>
+      </w:r>
+    </w:p>
+    <w:p>
+      <w:pPr>
+        <w:tabs>
+          <w:tab w:val="left" w:pos="1091"/>
+        </w:tabs>
+        <w:ind w:right="418"/>
+        <w:rPr>
+          <w:rFonts w:ascii="Nunito" w:hAnsi="Nunito" w:cs="Calibri"/>
+          <w:b/>
+          <w:sz w:val="18"/>
+          <w:szCs w:val="18"/>
+          <w:lang w:val="en-GB"/>
+        </w:rPr>
+      </w:pPr>
+    </w:p>
+    <w:p>
+      <w:pPr>
+        <w:tabs>
+          <w:tab w:val="left" w:pos="1091"/>
+        </w:tabs>
+        <w:ind w:left="851" w:right="418"/>
+        <w:rPr>
+          <w:rFonts w:ascii="Nunito" w:hAnsi="Nunito" w:cs="Calibri"/>
+          <w:sz w:val="20"/>
+          <w:szCs w:val="20"/>
+          <w:lang w:val="en-GB"/>
+        </w:rPr>
+      </w:pPr>
+      <w:r>
+        <w:rPr>
+          <w:rFonts w:ascii="Nunito" w:hAnsi="Nunito" w:cs="Calibri"/>
+          <w:sz w:val="20"/>
+          <w:szCs w:val="20"/>
+          <w:lang w:val="en-GB"/>
+        </w:rPr>
+        <w:t xml:space="preserve">To verify correct functioning of pulser/receiver with chosen parameters, a coupler was used to observe what the </w:t>
+      </w:r>
+      <w:proofErr w:type="spellStart"/>
+      <w:r>
+        <w:rPr>
+          <w:rFonts w:ascii="Nunito" w:hAnsi="Nunito" w:cs="Calibri"/>
+          <w:sz w:val="20"/>
+          <w:szCs w:val="20"/>
+          <w:lang w:val="en-GB"/>
+        </w:rPr>
+        <w:t>pusler</w:t>
+      </w:r>
+      <w:proofErr w:type="spellEnd"/>
+      <w:r>
+        <w:rPr>
+          <w:rFonts w:ascii="Nunito" w:hAnsi="Nunito" w:cs="Calibri"/>
+          <w:sz w:val="20"/>
+          <w:szCs w:val="20"/>
+          <w:lang w:val="en-GB"/>
+        </w:rPr>
+        <w:t xml:space="preserve"> was sending to the transducer. </w:t>
+      </w:r>
+    </w:p>
+    <w:p>
+      <w:pPr>
+        <w:tabs>
+          <w:tab w:val="left" w:pos="1091"/>
+        </w:tabs>
+        <w:ind w:left="851" w:right="418"/>
+        <w:rPr>
+          <w:rFonts w:ascii="Nunito" w:hAnsi="Nunito" w:cs="Calibri"/>
+          <w:sz w:val="20"/>
+          <w:szCs w:val="20"/>
+          <w:lang w:val="en-GB"/>
+        </w:rPr>
+      </w:pPr>
+    </w:p>
+    <w:p>
+      <w:pPr>
+        <w:tabs>
+          <w:tab w:val="left" w:pos="1091"/>
+        </w:tabs>
+        <w:ind w:left="851" w:right="418"/>
+        <w:rPr>
+          <w:rFonts w:ascii="Nunito" w:hAnsi="Nunito" w:cs="Calibri"/>
+          <w:sz w:val="20"/>
+          <w:szCs w:val="20"/>
+          <w:lang w:val="en-GB"/>
+        </w:rPr>
+      </w:pPr>
       <w:bookmarkStart w:id="0" w:name="_GoBack"/>
       <w:bookmarkEnd w:id="0"/>
-      <w:r>
-        <w:rPr>
-          <w:rFonts w:ascii="Nunito" w:hAnsi="Nunito" w:cs="Calibri"/>
-          <w:sz w:val="20"/>
-          <w:szCs w:val="20"/>
-          <w:lang w:val="en-GB"/>
-        </w:rPr>
-        <w:tab/>
-        <w:t>Impedance. It was observed that with “low Z”</w:t>
-      </w:r>
-      <w:r>
-        <w:rPr>
-          <w:rFonts w:ascii="Nunito" w:hAnsi="Nunito" w:cs="Calibri"/>
-          <w:sz w:val="20"/>
-          <w:szCs w:val="20"/>
-          <w:lang w:val="en-GB"/>
-        </w:rPr>
-        <w:t xml:space="preserve"> values, the amplitude is bigger than with “high Z” values. And that is in line with manual stating that “low Z” impedance provides better signal strength.</w:t>
-      </w:r>
-    </w:p>
-    <w:p>
-      <w:pPr>
-        <w:ind w:left="851" w:right="560"/>
-        <w:jc w:val="both"/>
-        <w:rPr>
-          <w:rFonts w:ascii="Calibri" w:hAnsi="Calibri" w:cs="Calibri"/>
-          <w:sz w:val="20"/>
-          <w:szCs w:val="20"/>
-        </w:rPr>
-      </w:pPr>
-      <w:r>
-        <w:rPr>
-          <w:rFonts w:ascii="Nunito" w:hAnsi="Nunito" w:cs="Calibri"/>
-          <w:sz w:val="20"/>
-          <w:szCs w:val="20"/>
-          <w:lang w:val="en-GB"/>
-        </w:rPr>
-        <w:tab/>
-        <w:t xml:space="preserve">  </w:t>
-      </w:r>
     </w:p>
     <w:sectPr>
-      <w:headerReference w:type="default" r:id="rId25"/>
+      <w:headerReference w:type="default" r:id="rId29"/>
       <w:pgSz w:w="11900" w:h="16840"/>
       <w:pgMar w:top="1134" w:right="850" w:bottom="1134" w:left="1701" w:header="708" w:footer="708" w:gutter="0"/>
       <w:cols w:space="708"/>
@@ -20149,6 +21326,119 @@
       </w:rPr>
     </w:lvl>
   </w:abstractNum>
+  <w:abstractNum w:abstractNumId="7">
+    <w:nsid w:val="710E79A2"/>
+    <w:multiLevelType w:val="hybridMultilevel"/>
+    <w:tmpl w:val="FC46D182"/>
+    <w:lvl w:ilvl="0" w:tplc="04190005">
+      <w:start w:val="1"/>
+      <w:numFmt w:val="bullet"/>
+      <w:lvlText w:val=""/>
+      <w:lvlJc w:val="left"/>
+      <w:pPr>
+        <w:ind w:left="1571" w:hanging="360"/>
+      </w:pPr>
+      <w:rPr>
+        <w:rFonts w:ascii="Wingdings" w:hAnsi="Wingdings" w:hint="default"/>
+      </w:rPr>
+    </w:lvl>
+    <w:lvl w:ilvl="1" w:tplc="04190003" w:tentative="1">
+      <w:start w:val="1"/>
+      <w:numFmt w:val="bullet"/>
+      <w:lvlText w:val="o"/>
+      <w:lvlJc w:val="left"/>
+      <w:pPr>
+        <w:ind w:left="2291" w:hanging="360"/>
+      </w:pPr>
+      <w:rPr>
+        <w:rFonts w:ascii="Courier New" w:hAnsi="Courier New" w:cs="Courier New" w:hint="default"/>
+      </w:rPr>
+    </w:lvl>
+    <w:lvl w:ilvl="2" w:tplc="04190005" w:tentative="1">
+      <w:start w:val="1"/>
+      <w:numFmt w:val="bullet"/>
+      <w:lvlText w:val=""/>
+      <w:lvlJc w:val="left"/>
+      <w:pPr>
+        <w:ind w:left="3011" w:hanging="360"/>
+      </w:pPr>
+      <w:rPr>
+        <w:rFonts w:ascii="Wingdings" w:hAnsi="Wingdings" w:hint="default"/>
+      </w:rPr>
+    </w:lvl>
+    <w:lvl w:ilvl="3" w:tplc="04190001" w:tentative="1">
+      <w:start w:val="1"/>
+      <w:numFmt w:val="bullet"/>
+      <w:lvlText w:val=""/>
+      <w:lvlJc w:val="left"/>
+      <w:pPr>
+        <w:ind w:left="3731" w:hanging="360"/>
+      </w:pPr>
+      <w:rPr>
+        <w:rFonts w:ascii="Symbol" w:hAnsi="Symbol" w:hint="default"/>
+      </w:rPr>
+    </w:lvl>
+    <w:lvl w:ilvl="4" w:tplc="04190003" w:tentative="1">
+      <w:start w:val="1"/>
+      <w:numFmt w:val="bullet"/>
+      <w:lvlText w:val="o"/>
+      <w:lvlJc w:val="left"/>
+      <w:pPr>
+        <w:ind w:left="4451" w:hanging="360"/>
+      </w:pPr>
+      <w:rPr>
+        <w:rFonts w:ascii="Courier New" w:hAnsi="Courier New" w:cs="Courier New" w:hint="default"/>
+      </w:rPr>
+    </w:lvl>
+    <w:lvl w:ilvl="5" w:tplc="04190005" w:tentative="1">
+      <w:start w:val="1"/>
+      <w:numFmt w:val="bullet"/>
+      <w:lvlText w:val=""/>
+      <w:lvlJc w:val="left"/>
+      <w:pPr>
+        <w:ind w:left="5171" w:hanging="360"/>
+      </w:pPr>
+      <w:rPr>
+        <w:rFonts w:ascii="Wingdings" w:hAnsi="Wingdings" w:hint="default"/>
+      </w:rPr>
+    </w:lvl>
+    <w:lvl w:ilvl="6" w:tplc="04190001" w:tentative="1">
+      <w:start w:val="1"/>
+      <w:numFmt w:val="bullet"/>
+      <w:lvlText w:val=""/>
+      <w:lvlJc w:val="left"/>
+      <w:pPr>
+        <w:ind w:left="5891" w:hanging="360"/>
+      </w:pPr>
+      <w:rPr>
+        <w:rFonts w:ascii="Symbol" w:hAnsi="Symbol" w:hint="default"/>
+      </w:rPr>
+    </w:lvl>
+    <w:lvl w:ilvl="7" w:tplc="04190003" w:tentative="1">
+      <w:start w:val="1"/>
+      <w:numFmt w:val="bullet"/>
+      <w:lvlText w:val="o"/>
+      <w:lvlJc w:val="left"/>
+      <w:pPr>
+        <w:ind w:left="6611" w:hanging="360"/>
+      </w:pPr>
+      <w:rPr>
+        <w:rFonts w:ascii="Courier New" w:hAnsi="Courier New" w:cs="Courier New" w:hint="default"/>
+      </w:rPr>
+    </w:lvl>
+    <w:lvl w:ilvl="8" w:tplc="04190005" w:tentative="1">
+      <w:start w:val="1"/>
+      <w:numFmt w:val="bullet"/>
+      <w:lvlText w:val=""/>
+      <w:lvlJc w:val="left"/>
+      <w:pPr>
+        <w:ind w:left="7331" w:hanging="360"/>
+      </w:pPr>
+      <w:rPr>
+        <w:rFonts w:ascii="Wingdings" w:hAnsi="Wingdings" w:hint="default"/>
+      </w:rPr>
+    </w:lvl>
+  </w:abstractNum>
   <w:num w:numId="1">
     <w:abstractNumId w:val="2"/>
   </w:num>
@@ -20169,6 +21459,9 @@
   </w:num>
   <w:num w:numId="7">
     <w:abstractNumId w:val="6"/>
+  </w:num>
+  <w:num w:numId="8">
+    <w:abstractNumId w:val="7"/>
   </w:num>
 </w:numbering>
 </file>
@@ -21424,7 +22717,7 @@
 </file>
 
 <file path=customXml/itemProps1.xml><?xml version="1.0" encoding="utf-8"?>
-<ds:datastoreItem xmlns:ds="http://schemas.openxmlformats.org/officeDocument/2006/customXml" ds:itemID="{596605C5-9227-084D-86BA-327162319D42}">
+<ds:datastoreItem xmlns:ds="http://schemas.openxmlformats.org/officeDocument/2006/customXml" ds:itemID="{89B20841-53DF-9343-8BFF-75905AF5225C}">
   <ds:schemaRefs>
     <ds:schemaRef ds:uri="http://schemas.openxmlformats.org/officeDocument/2006/bibliography"/>
   </ds:schemaRefs>

</xml_diff>